<commit_message>
Completed Grid editor and rendereing
</commit_message>
<xml_diff>
--- a/docs/manual.docx
+++ b/docs/manual.docx
@@ -416,8 +416,6 @@
       <w:pPr>
         <w:pStyle w:val="ListParagraph"/>
       </w:pPr>
-      <w:bookmarkStart w:id="0" w:name="_GoBack"/>
-      <w:bookmarkEnd w:id="0"/>
     </w:p>
     <w:p>
       <w:pPr>
@@ -433,9 +431,22 @@
       <w:r>
         <w:t>the map, or as an overlay when they click the map icon</w:t>
       </w:r>
-    </w:p>
-    <w:p>
-      <w:r>
+      <w:r>
+        <w:t>.</w:t>
+      </w:r>
+    </w:p>
+    <w:p>
+      <w:pPr>
+        <w:pStyle w:val="ListParagraph"/>
+        <w:ind w:left="0"/>
+      </w:pPr>
+      <w:r>
+        <w:t>Each map can be marked for use within the Grid Control, where a name can be given to the map, so that the Grid editor can select this map from others that you may have created.</w:t>
+      </w:r>
+    </w:p>
+    <w:p>
+      <w:r>
+        <w:lastRenderedPageBreak/>
         <w:br w:type="page"/>
       </w:r>
     </w:p>
@@ -749,6 +760,230 @@
       </w:pPr>
       <w:r>
         <w:lastRenderedPageBreak/>
+        <w:t>Grid</w:t>
+      </w:r>
+      <w:r>
+        <w:t xml:space="preserve"> Editor</w:t>
+      </w:r>
+    </w:p>
+    <w:p/>
+    <w:p>
+      <w:r>
+        <w:t xml:space="preserve">A grid editor can add any Maps </w:t>
+      </w:r>
+      <w:r>
+        <w:t>to a Grid control. First select Map from the Content Choices.</w:t>
+      </w:r>
+      <w:r>
+        <w:br/>
+      </w:r>
+      <w:r>
+        <w:br/>
+      </w:r>
+      <w:r>
+        <w:rPr>
+          <w:noProof/>
+          <w:lang w:eastAsia="en-GB"/>
+        </w:rPr>
+        <w:drawing>
+          <wp:inline distT="0" distB="0" distL="0" distR="0" wp14:anchorId="4CC05FFC" wp14:editId="54B9E7BF">
+            <wp:extent cx="5088577" cy="3194826"/>
+            <wp:effectExtent l="0" t="0" r="0" b="5715"/>
+            <wp:docPr id="4" name="Picture 4"/>
+            <wp:cNvGraphicFramePr>
+              <a:graphicFrameLocks xmlns:a="http://schemas.openxmlformats.org/drawingml/2006/main" noChangeAspect="1"/>
+            </wp:cNvGraphicFramePr>
+            <a:graphic xmlns:a="http://schemas.openxmlformats.org/drawingml/2006/main">
+              <a:graphicData uri="http://schemas.openxmlformats.org/drawingml/2006/picture">
+                <pic:pic xmlns:pic="http://schemas.openxmlformats.org/drawingml/2006/picture">
+                  <pic:nvPicPr>
+                    <pic:cNvPr id="1" name=""/>
+                    <pic:cNvPicPr/>
+                  </pic:nvPicPr>
+                  <pic:blipFill>
+                    <a:blip r:embed="rId18"/>
+                    <a:stretch>
+                      <a:fillRect/>
+                    </a:stretch>
+                  </pic:blipFill>
+                  <pic:spPr>
+                    <a:xfrm>
+                      <a:off x="0" y="0"/>
+                      <a:ext cx="5093433" cy="3197875"/>
+                    </a:xfrm>
+                    <a:prstGeom prst="rect">
+                      <a:avLst/>
+                    </a:prstGeom>
+                  </pic:spPr>
+                </pic:pic>
+              </a:graphicData>
+            </a:graphic>
+          </wp:inline>
+        </w:drawing>
+      </w:r>
+      <w:r>
+        <w:br/>
+      </w:r>
+      <w:r>
+        <w:br/>
+        <w:t xml:space="preserve">Once selected click to add a map and a Map overlay panel will appear allowing configuration of this map. </w:t>
+      </w:r>
+    </w:p>
+    <w:p/>
+    <w:p>
+      <w:r>
+        <w:rPr>
+          <w:noProof/>
+          <w:lang w:eastAsia="en-GB"/>
+        </w:rPr>
+        <w:drawing>
+          <wp:inline distT="0" distB="0" distL="0" distR="0" wp14:anchorId="6C28337F" wp14:editId="75BA00C9">
+            <wp:extent cx="5147953" cy="3232104"/>
+            <wp:effectExtent l="0" t="0" r="0" b="6985"/>
+            <wp:docPr id="5" name="Picture 5"/>
+            <wp:cNvGraphicFramePr>
+              <a:graphicFrameLocks xmlns:a="http://schemas.openxmlformats.org/drawingml/2006/main" noChangeAspect="1"/>
+            </wp:cNvGraphicFramePr>
+            <a:graphic xmlns:a="http://schemas.openxmlformats.org/drawingml/2006/main">
+              <a:graphicData uri="http://schemas.openxmlformats.org/drawingml/2006/picture">
+                <pic:pic xmlns:pic="http://schemas.openxmlformats.org/drawingml/2006/picture">
+                  <pic:nvPicPr>
+                    <pic:cNvPr id="1" name=""/>
+                    <pic:cNvPicPr/>
+                  </pic:nvPicPr>
+                  <pic:blipFill>
+                    <a:blip r:embed="rId19"/>
+                    <a:stretch>
+                      <a:fillRect/>
+                    </a:stretch>
+                  </pic:blipFill>
+                  <pic:spPr>
+                    <a:xfrm>
+                      <a:off x="0" y="0"/>
+                      <a:ext cx="5150057" cy="3233425"/>
+                    </a:xfrm>
+                    <a:prstGeom prst="rect">
+                      <a:avLst/>
+                    </a:prstGeom>
+                  </pic:spPr>
+                </pic:pic>
+              </a:graphicData>
+            </a:graphic>
+          </wp:inline>
+        </w:drawing>
+      </w:r>
+    </w:p>
+    <w:p>
+      <w:r>
+        <w:t>Once happy with the select, choose Submit.</w:t>
+      </w:r>
+    </w:p>
+    <w:p>
+      <w:r>
+        <w:t>As standard with all grids, a grid can be rendered using the following Razor command</w:t>
+      </w:r>
+    </w:p>
+    <w:p>
+      <w:proofErr w:type="gramStart"/>
+      <w:r>
+        <w:rPr>
+          <w:rFonts w:ascii="Consolas" w:hAnsi="Consolas" w:cs="Consolas"/>
+          <w:color w:val="000000"/>
+          <w:sz w:val="19"/>
+          <w:szCs w:val="19"/>
+          <w:highlight w:val="yellow"/>
+        </w:rPr>
+        <w:t>@</w:t>
+      </w:r>
+      <w:proofErr w:type="spellStart"/>
+      <w:r>
+        <w:rPr>
+          <w:rFonts w:ascii="Consolas" w:hAnsi="Consolas" w:cs="Consolas"/>
+          <w:color w:val="000000"/>
+          <w:sz w:val="19"/>
+          <w:szCs w:val="19"/>
+          <w:highlight w:val="white"/>
+        </w:rPr>
+        <w:t>CurrentPage.GetGridHtml</w:t>
+      </w:r>
+      <w:proofErr w:type="spellEnd"/>
+      <w:r>
+        <w:rPr>
+          <w:rFonts w:ascii="Consolas" w:hAnsi="Consolas" w:cs="Consolas"/>
+          <w:color w:val="000000"/>
+          <w:sz w:val="19"/>
+          <w:szCs w:val="19"/>
+          <w:highlight w:val="white"/>
+        </w:rPr>
+        <w:t>(</w:t>
+      </w:r>
+      <w:proofErr w:type="gramEnd"/>
+      <w:r>
+        <w:rPr>
+          <w:rFonts w:ascii="Consolas" w:hAnsi="Consolas" w:cs="Consolas"/>
+          <w:color w:val="000000"/>
+          <w:sz w:val="19"/>
+          <w:szCs w:val="19"/>
+          <w:highlight w:val="white"/>
+        </w:rPr>
+        <w:t xml:space="preserve">Html, </w:t>
+      </w:r>
+      <w:r>
+        <w:rPr>
+          <w:rFonts w:ascii="Consolas" w:hAnsi="Consolas" w:cs="Consolas"/>
+          <w:color w:val="A31515"/>
+          <w:sz w:val="19"/>
+          <w:szCs w:val="19"/>
+          <w:highlight w:val="white"/>
+        </w:rPr>
+        <w:t>"</w:t>
+      </w:r>
+      <w:proofErr w:type="spellStart"/>
+      <w:r>
+        <w:rPr>
+          <w:rFonts w:ascii="Consolas" w:hAnsi="Consolas" w:cs="Consolas"/>
+          <w:color w:val="A31515"/>
+          <w:sz w:val="19"/>
+          <w:szCs w:val="19"/>
+          <w:highlight w:val="white"/>
+        </w:rPr>
+        <w:t>grid_alias</w:t>
+      </w:r>
+      <w:proofErr w:type="spellEnd"/>
+      <w:r>
+        <w:rPr>
+          <w:rFonts w:ascii="Consolas" w:hAnsi="Consolas" w:cs="Consolas"/>
+          <w:color w:val="A31515"/>
+          <w:sz w:val="19"/>
+          <w:szCs w:val="19"/>
+          <w:highlight w:val="white"/>
+        </w:rPr>
+        <w:t>"</w:t>
+      </w:r>
+      <w:r>
+        <w:rPr>
+          <w:rFonts w:ascii="Consolas" w:hAnsi="Consolas" w:cs="Consolas"/>
+          <w:color w:val="000000"/>
+          <w:sz w:val="19"/>
+          <w:szCs w:val="19"/>
+          <w:highlight w:val="white"/>
+        </w:rPr>
+        <w:t>)</w:t>
+      </w:r>
+    </w:p>
+    <w:p>
+      <w:r>
+        <w:br w:type="page"/>
+      </w:r>
+      <w:bookmarkStart w:id="0" w:name="_GoBack"/>
+      <w:bookmarkEnd w:id="0"/>
+    </w:p>
+    <w:p/>
+    <w:p>
+      <w:pPr>
+        <w:pStyle w:val="Heading1"/>
+      </w:pPr>
+      <w:r>
         <w:t>Model</w:t>
       </w:r>
     </w:p>
@@ -2383,11 +2618,12 @@
     <w:p>
       <w:pPr>
         <w:rPr>
-          <w:rFonts w:asciiTheme="majorHAnsi" w:eastAsiaTheme="majorEastAsia" w:hAnsiTheme="majorHAnsi" w:cstheme="majorBidi"/>
-          <w:noProof/>
-          <w:color w:val="2E74B5" w:themeColor="accent1" w:themeShade="BF"/>
-          <w:sz w:val="32"/>
-          <w:szCs w:val="32"/>
+          <w:rFonts w:ascii="Consolas" w:hAnsi="Consolas" w:cs="Consolas"/>
+          <w:noProof/>
+          <w:color w:val="808080"/>
+          <w:sz w:val="19"/>
+          <w:szCs w:val="19"/>
+          <w:highlight w:val="white"/>
         </w:rPr>
       </w:pPr>
       <w:r>
@@ -2444,6 +2680,339 @@
           <w:highlight w:val="white"/>
         </w:rPr>
         <w:t xml:space="preserve"> Lookup { </w:t>
+      </w:r>
+      <w:r>
+        <w:rPr>
+          <w:rFonts w:ascii="Consolas" w:hAnsi="Consolas" w:cs="Consolas"/>
+          <w:noProof/>
+          <w:color w:val="0000FF"/>
+          <w:sz w:val="19"/>
+          <w:szCs w:val="19"/>
+          <w:highlight w:val="white"/>
+        </w:rPr>
+        <w:t>get</w:t>
+      </w:r>
+      <w:r>
+        <w:rPr>
+          <w:rFonts w:ascii="Consolas" w:hAnsi="Consolas" w:cs="Consolas"/>
+          <w:noProof/>
+          <w:color w:val="000000"/>
+          <w:sz w:val="19"/>
+          <w:szCs w:val="19"/>
+          <w:highlight w:val="white"/>
+        </w:rPr>
+        <w:t xml:space="preserve">; </w:t>
+      </w:r>
+      <w:r>
+        <w:rPr>
+          <w:rFonts w:ascii="Consolas" w:hAnsi="Consolas" w:cs="Consolas"/>
+          <w:noProof/>
+          <w:color w:val="0000FF"/>
+          <w:sz w:val="19"/>
+          <w:szCs w:val="19"/>
+          <w:highlight w:val="white"/>
+        </w:rPr>
+        <w:t>set</w:t>
+      </w:r>
+      <w:r>
+        <w:rPr>
+          <w:rFonts w:ascii="Consolas" w:hAnsi="Consolas" w:cs="Consolas"/>
+          <w:noProof/>
+          <w:color w:val="000000"/>
+          <w:sz w:val="19"/>
+          <w:szCs w:val="19"/>
+          <w:highlight w:val="white"/>
+        </w:rPr>
+        <w:t>; }</w:t>
+      </w:r>
+    </w:p>
+    <w:p>
+      <w:pPr>
+        <w:autoSpaceDE w:val="0"/>
+        <w:autoSpaceDN w:val="0"/>
+        <w:adjustRightInd w:val="0"/>
+        <w:spacing w:after="0" w:line="240" w:lineRule="auto"/>
+        <w:rPr>
+          <w:rFonts w:ascii="Consolas" w:hAnsi="Consolas" w:cs="Consolas"/>
+          <w:noProof/>
+          <w:color w:val="000000"/>
+          <w:sz w:val="19"/>
+          <w:szCs w:val="19"/>
+          <w:highlight w:val="white"/>
+        </w:rPr>
+      </w:pPr>
+    </w:p>
+    <w:p>
+      <w:pPr>
+        <w:autoSpaceDE w:val="0"/>
+        <w:autoSpaceDN w:val="0"/>
+        <w:adjustRightInd w:val="0"/>
+        <w:spacing w:after="0" w:line="240" w:lineRule="auto"/>
+        <w:rPr>
+          <w:rFonts w:ascii="Consolas" w:hAnsi="Consolas" w:cs="Consolas"/>
+          <w:noProof/>
+          <w:color w:val="000000"/>
+          <w:sz w:val="19"/>
+          <w:szCs w:val="19"/>
+          <w:highlight w:val="white"/>
+        </w:rPr>
+      </w:pPr>
+      <w:r>
+        <w:rPr>
+          <w:rFonts w:ascii="Consolas" w:hAnsi="Consolas" w:cs="Consolas"/>
+          <w:noProof/>
+          <w:color w:val="000000"/>
+          <w:sz w:val="19"/>
+          <w:szCs w:val="19"/>
+          <w:highlight w:val="white"/>
+        </w:rPr>
+        <w:t xml:space="preserve">        </w:t>
+      </w:r>
+      <w:r>
+        <w:rPr>
+          <w:rFonts w:ascii="Consolas" w:hAnsi="Consolas" w:cs="Consolas"/>
+          <w:noProof/>
+          <w:color w:val="808080"/>
+          <w:sz w:val="19"/>
+          <w:szCs w:val="19"/>
+          <w:highlight w:val="white"/>
+        </w:rPr>
+        <w:t>///</w:t>
+      </w:r>
+      <w:r>
+        <w:rPr>
+          <w:rFonts w:ascii="Consolas" w:hAnsi="Consolas" w:cs="Consolas"/>
+          <w:noProof/>
+          <w:color w:val="008000"/>
+          <w:sz w:val="19"/>
+          <w:szCs w:val="19"/>
+          <w:highlight w:val="white"/>
+        </w:rPr>
+        <w:t xml:space="preserve"> </w:t>
+      </w:r>
+      <w:r>
+        <w:rPr>
+          <w:rFonts w:ascii="Consolas" w:hAnsi="Consolas" w:cs="Consolas"/>
+          <w:noProof/>
+          <w:color w:val="808080"/>
+          <w:sz w:val="19"/>
+          <w:szCs w:val="19"/>
+          <w:highlight w:val="white"/>
+        </w:rPr>
+        <w:t>&lt;summary&gt;</w:t>
+      </w:r>
+    </w:p>
+    <w:p>
+      <w:pPr>
+        <w:autoSpaceDE w:val="0"/>
+        <w:autoSpaceDN w:val="0"/>
+        <w:adjustRightInd w:val="0"/>
+        <w:spacing w:after="0" w:line="240" w:lineRule="auto"/>
+        <w:rPr>
+          <w:rFonts w:ascii="Consolas" w:hAnsi="Consolas" w:cs="Consolas"/>
+          <w:noProof/>
+          <w:color w:val="000000"/>
+          <w:sz w:val="19"/>
+          <w:szCs w:val="19"/>
+          <w:highlight w:val="white"/>
+        </w:rPr>
+      </w:pPr>
+      <w:r>
+        <w:rPr>
+          <w:rFonts w:ascii="Consolas" w:hAnsi="Consolas" w:cs="Consolas"/>
+          <w:noProof/>
+          <w:color w:val="000000"/>
+          <w:sz w:val="19"/>
+          <w:szCs w:val="19"/>
+          <w:highlight w:val="white"/>
+        </w:rPr>
+        <w:t xml:space="preserve">        </w:t>
+      </w:r>
+      <w:r>
+        <w:rPr>
+          <w:rFonts w:ascii="Consolas" w:hAnsi="Consolas" w:cs="Consolas"/>
+          <w:noProof/>
+          <w:color w:val="808080"/>
+          <w:sz w:val="19"/>
+          <w:szCs w:val="19"/>
+          <w:highlight w:val="white"/>
+        </w:rPr>
+        <w:t>///</w:t>
+      </w:r>
+      <w:r>
+        <w:rPr>
+          <w:rFonts w:ascii="Consolas" w:hAnsi="Consolas" w:cs="Consolas"/>
+          <w:noProof/>
+          <w:color w:val="008000"/>
+          <w:sz w:val="19"/>
+          <w:szCs w:val="19"/>
+          <w:highlight w:val="white"/>
+        </w:rPr>
+        <w:t xml:space="preserve"> Current map </w:t>
+      </w:r>
+      <w:r>
+        <w:rPr>
+          <w:rFonts w:ascii="Consolas" w:hAnsi="Consolas" w:cs="Consolas"/>
+          <w:noProof/>
+          <w:color w:val="008000"/>
+          <w:sz w:val="19"/>
+          <w:szCs w:val="19"/>
+          <w:highlight w:val="white"/>
+        </w:rPr>
+        <w:t>height</w:t>
+      </w:r>
+    </w:p>
+    <w:p>
+      <w:pPr>
+        <w:autoSpaceDE w:val="0"/>
+        <w:autoSpaceDN w:val="0"/>
+        <w:adjustRightInd w:val="0"/>
+        <w:spacing w:after="0" w:line="240" w:lineRule="auto"/>
+        <w:rPr>
+          <w:rFonts w:ascii="Consolas" w:hAnsi="Consolas" w:cs="Consolas"/>
+          <w:noProof/>
+          <w:color w:val="808080"/>
+          <w:sz w:val="19"/>
+          <w:szCs w:val="19"/>
+          <w:highlight w:val="white"/>
+        </w:rPr>
+      </w:pPr>
+      <w:r>
+        <w:rPr>
+          <w:rFonts w:ascii="Consolas" w:hAnsi="Consolas" w:cs="Consolas"/>
+          <w:noProof/>
+          <w:color w:val="000000"/>
+          <w:sz w:val="19"/>
+          <w:szCs w:val="19"/>
+          <w:highlight w:val="white"/>
+        </w:rPr>
+        <w:t xml:space="preserve">        </w:t>
+      </w:r>
+      <w:r>
+        <w:rPr>
+          <w:rFonts w:ascii="Consolas" w:hAnsi="Consolas" w:cs="Consolas"/>
+          <w:noProof/>
+          <w:color w:val="808080"/>
+          <w:sz w:val="19"/>
+          <w:szCs w:val="19"/>
+          <w:highlight w:val="white"/>
+        </w:rPr>
+        <w:t>///</w:t>
+      </w:r>
+      <w:r>
+        <w:rPr>
+          <w:rFonts w:ascii="Consolas" w:hAnsi="Consolas" w:cs="Consolas"/>
+          <w:noProof/>
+          <w:color w:val="008000"/>
+          <w:sz w:val="19"/>
+          <w:szCs w:val="19"/>
+          <w:highlight w:val="white"/>
+        </w:rPr>
+        <w:t xml:space="preserve"> </w:t>
+      </w:r>
+      <w:r>
+        <w:rPr>
+          <w:rFonts w:ascii="Consolas" w:hAnsi="Consolas" w:cs="Consolas"/>
+          <w:noProof/>
+          <w:color w:val="808080"/>
+          <w:sz w:val="19"/>
+          <w:szCs w:val="19"/>
+          <w:highlight w:val="white"/>
+        </w:rPr>
+        <w:t>&lt;/summary&gt;</w:t>
+      </w:r>
+    </w:p>
+    <w:p>
+      <w:pPr>
+        <w:autoSpaceDE w:val="0"/>
+        <w:autoSpaceDN w:val="0"/>
+        <w:adjustRightInd w:val="0"/>
+        <w:spacing w:after="0" w:line="240" w:lineRule="auto"/>
+        <w:rPr>
+          <w:rFonts w:ascii="Consolas" w:hAnsi="Consolas" w:cs="Consolas"/>
+          <w:noProof/>
+          <w:color w:val="000000"/>
+          <w:sz w:val="19"/>
+          <w:szCs w:val="19"/>
+          <w:highlight w:val="white"/>
+        </w:rPr>
+      </w:pPr>
+      <w:r>
+        <w:rPr>
+          <w:rFonts w:ascii="Consolas" w:hAnsi="Consolas" w:cs="Consolas"/>
+          <w:noProof/>
+          <w:color w:val="000000"/>
+          <w:sz w:val="19"/>
+          <w:szCs w:val="19"/>
+          <w:highlight w:val="white"/>
+        </w:rPr>
+        <w:t xml:space="preserve">        </w:t>
+      </w:r>
+      <w:r>
+        <w:rPr>
+          <w:rFonts w:ascii="Consolas" w:hAnsi="Consolas" w:cs="Consolas"/>
+          <w:noProof/>
+          <w:color w:val="0000FF"/>
+          <w:sz w:val="19"/>
+          <w:szCs w:val="19"/>
+          <w:highlight w:val="white"/>
+        </w:rPr>
+        <w:t>public</w:t>
+      </w:r>
+      <w:r>
+        <w:rPr>
+          <w:rFonts w:ascii="Consolas" w:hAnsi="Consolas" w:cs="Consolas"/>
+          <w:noProof/>
+          <w:color w:val="000000"/>
+          <w:sz w:val="19"/>
+          <w:szCs w:val="19"/>
+          <w:highlight w:val="white"/>
+        </w:rPr>
+        <w:t xml:space="preserve"> </w:t>
+      </w:r>
+      <w:r>
+        <w:rPr>
+          <w:rFonts w:ascii="Consolas" w:hAnsi="Consolas" w:cs="Consolas"/>
+          <w:noProof/>
+          <w:color w:val="0000FF"/>
+          <w:sz w:val="19"/>
+          <w:szCs w:val="19"/>
+          <w:highlight w:val="white"/>
+        </w:rPr>
+        <w:t>int</w:t>
+      </w:r>
+      <w:r>
+        <w:rPr>
+          <w:rFonts w:ascii="Consolas" w:hAnsi="Consolas" w:cs="Consolas"/>
+          <w:noProof/>
+          <w:color w:val="000000"/>
+          <w:sz w:val="19"/>
+          <w:szCs w:val="19"/>
+          <w:highlight w:val="white"/>
+        </w:rPr>
+        <w:t xml:space="preserve"> </w:t>
+      </w:r>
+      <w:r>
+        <w:rPr>
+          <w:rFonts w:ascii="Consolas" w:hAnsi="Consolas" w:cs="Consolas"/>
+          <w:noProof/>
+          <w:color w:val="000000"/>
+          <w:sz w:val="19"/>
+          <w:szCs w:val="19"/>
+          <w:highlight w:val="white"/>
+        </w:rPr>
+        <w:t>Height</w:t>
+      </w:r>
+      <w:r>
+        <w:rPr>
+          <w:rFonts w:ascii="Consolas" w:hAnsi="Consolas" w:cs="Consolas"/>
+          <w:noProof/>
+          <w:color w:val="000000"/>
+          <w:sz w:val="19"/>
+          <w:szCs w:val="19"/>
+          <w:highlight w:val="white"/>
+        </w:rPr>
+        <w:t xml:space="preserve"> { </w:t>
       </w:r>
       <w:r>
         <w:rPr>
@@ -4795,30 +5364,177 @@
           <w:szCs w:val="19"/>
           <w:highlight w:val="white"/>
         </w:rPr>
+        <w:t xml:space="preserve"> DatumType varies for each coordinate system, and contains precise values</w:t>
+      </w:r>
+    </w:p>
+    <w:p>
+      <w:pPr>
+        <w:autoSpaceDE w:val="0"/>
+        <w:autoSpaceDN w:val="0"/>
+        <w:adjustRightInd w:val="0"/>
+        <w:spacing w:after="0" w:line="240" w:lineRule="auto"/>
+        <w:rPr>
+          <w:rFonts w:ascii="Consolas" w:hAnsi="Consolas" w:cs="Consolas"/>
+          <w:noProof/>
+          <w:color w:val="008000"/>
+          <w:sz w:val="19"/>
+          <w:szCs w:val="19"/>
+          <w:highlight w:val="white"/>
+        </w:rPr>
+      </w:pPr>
+      <w:r>
+        <w:rPr>
+          <w:rFonts w:ascii="Consolas" w:hAnsi="Consolas" w:cs="Consolas"/>
+          <w:noProof/>
+          <w:color w:val="000000"/>
+          <w:sz w:val="19"/>
+          <w:szCs w:val="19"/>
+          <w:highlight w:val="white"/>
+        </w:rPr>
+        <w:t xml:space="preserve">        </w:t>
+      </w:r>
+      <w:r>
+        <w:rPr>
+          <w:rFonts w:ascii="Consolas" w:hAnsi="Consolas" w:cs="Consolas"/>
+          <w:noProof/>
+          <w:color w:val="808080"/>
+          <w:sz w:val="19"/>
+          <w:szCs w:val="19"/>
+          <w:highlight w:val="white"/>
+        </w:rPr>
+        <w:t>///</w:t>
+      </w:r>
+      <w:r>
+        <w:rPr>
+          <w:rFonts w:ascii="Consolas" w:hAnsi="Consolas" w:cs="Consolas"/>
+          <w:noProof/>
+          <w:color w:val="008000"/>
+          <w:sz w:val="19"/>
+          <w:szCs w:val="19"/>
+          <w:highlight w:val="white"/>
+        </w:rPr>
+        <w:t xml:space="preserve"> that can be used to perform calculations on. So for example GCJ-02 has Latitude &amp;</w:t>
+      </w:r>
+    </w:p>
+    <w:p>
+      <w:pPr>
+        <w:autoSpaceDE w:val="0"/>
+        <w:autoSpaceDN w:val="0"/>
+        <w:adjustRightInd w:val="0"/>
+        <w:spacing w:after="0" w:line="240" w:lineRule="auto"/>
+        <w:rPr>
+          <w:rFonts w:ascii="Consolas" w:hAnsi="Consolas" w:cs="Consolas"/>
+          <w:noProof/>
+          <w:color w:val="008000"/>
+          <w:sz w:val="19"/>
+          <w:szCs w:val="19"/>
+          <w:highlight w:val="white"/>
+        </w:rPr>
+      </w:pPr>
+      <w:r>
+        <w:rPr>
+          <w:rFonts w:ascii="Consolas" w:hAnsi="Consolas" w:cs="Consolas"/>
+          <w:noProof/>
+          <w:color w:val="000000"/>
+          <w:sz w:val="19"/>
+          <w:szCs w:val="19"/>
+          <w:highlight w:val="white"/>
+        </w:rPr>
+        <w:t xml:space="preserve">        </w:t>
+      </w:r>
+      <w:r>
+        <w:rPr>
+          <w:rFonts w:ascii="Consolas" w:hAnsi="Consolas" w:cs="Consolas"/>
+          <w:noProof/>
+          <w:color w:val="808080"/>
+          <w:sz w:val="19"/>
+          <w:szCs w:val="19"/>
+          <w:highlight w:val="white"/>
+        </w:rPr>
+        <w:t>///</w:t>
+      </w:r>
+      <w:r>
+        <w:rPr>
+          <w:rFonts w:ascii="Consolas" w:hAnsi="Consolas" w:cs="Consolas"/>
+          <w:noProof/>
+          <w:color w:val="008000"/>
+          <w:sz w:val="19"/>
+          <w:szCs w:val="19"/>
+          <w:highlight w:val="white"/>
+        </w:rPr>
+        <w:t xml:space="preserve"> Longitude that represents the current GCJ-02 position. </w:t>
+      </w:r>
+    </w:p>
+    <w:p>
+      <w:pPr>
+        <w:autoSpaceDE w:val="0"/>
+        <w:autoSpaceDN w:val="0"/>
+        <w:adjustRightInd w:val="0"/>
+        <w:spacing w:after="0" w:line="240" w:lineRule="auto"/>
+        <w:rPr>
+          <w:rFonts w:ascii="Consolas" w:hAnsi="Consolas" w:cs="Consolas"/>
+          <w:noProof/>
+          <w:color w:val="000000"/>
+          <w:sz w:val="19"/>
+          <w:szCs w:val="19"/>
+          <w:highlight w:val="white"/>
+        </w:rPr>
+      </w:pPr>
+      <w:r>
+        <w:rPr>
+          <w:rFonts w:ascii="Consolas" w:hAnsi="Consolas" w:cs="Consolas"/>
+          <w:noProof/>
+          <w:color w:val="000000"/>
+          <w:sz w:val="19"/>
+          <w:szCs w:val="19"/>
+          <w:highlight w:val="white"/>
+        </w:rPr>
+        <w:t xml:space="preserve">        </w:t>
+      </w:r>
+      <w:r>
+        <w:rPr>
+          <w:rFonts w:ascii="Consolas" w:hAnsi="Consolas" w:cs="Consolas"/>
+          <w:noProof/>
+          <w:color w:val="808080"/>
+          <w:sz w:val="19"/>
+          <w:szCs w:val="19"/>
+          <w:highlight w:val="white"/>
+        </w:rPr>
+        <w:t>///</w:t>
+      </w:r>
+      <w:r>
+        <w:rPr>
+          <w:rFonts w:ascii="Consolas" w:hAnsi="Consolas" w:cs="Consolas"/>
+          <w:noProof/>
+          <w:color w:val="008000"/>
+          <w:sz w:val="19"/>
+          <w:szCs w:val="19"/>
+          <w:highlight w:val="white"/>
+        </w:rPr>
         <w:t xml:space="preserve"> </w:t>
       </w:r>
       <w:r>
         <w:rPr>
           <w:rFonts w:ascii="Consolas" w:hAnsi="Consolas" w:cs="Consolas"/>
           <w:noProof/>
-          <w:color w:val="008000"/>
-          <w:sz w:val="19"/>
-          <w:szCs w:val="19"/>
-          <w:highlight w:val="white"/>
-        </w:rPr>
-        <w:t>DatumType varies for each coordinate system, and contains precise values</w:t>
-      </w:r>
-    </w:p>
-    <w:p>
-      <w:pPr>
-        <w:autoSpaceDE w:val="0"/>
-        <w:autoSpaceDN w:val="0"/>
-        <w:adjustRightInd w:val="0"/>
-        <w:spacing w:after="0" w:line="240" w:lineRule="auto"/>
-        <w:rPr>
-          <w:rFonts w:ascii="Consolas" w:hAnsi="Consolas" w:cs="Consolas"/>
-          <w:noProof/>
-          <w:color w:val="008000"/>
+          <w:color w:val="808080"/>
+          <w:sz w:val="19"/>
+          <w:szCs w:val="19"/>
+          <w:highlight w:val="white"/>
+        </w:rPr>
+        <w:t>&lt;/summary&gt;</w:t>
+      </w:r>
+    </w:p>
+    <w:p>
+      <w:pPr>
+        <w:autoSpaceDE w:val="0"/>
+        <w:autoSpaceDN w:val="0"/>
+        <w:adjustRightInd w:val="0"/>
+        <w:spacing w:after="0" w:line="240" w:lineRule="auto"/>
+        <w:rPr>
+          <w:rFonts w:ascii="Consolas" w:hAnsi="Consolas" w:cs="Consolas"/>
+          <w:noProof/>
+          <w:color w:val="000000"/>
           <w:sz w:val="19"/>
           <w:szCs w:val="19"/>
           <w:highlight w:val="white"/>
@@ -4839,18 +5555,18 @@
         <w:rPr>
           <w:rFonts w:ascii="Consolas" w:hAnsi="Consolas" w:cs="Consolas"/>
           <w:noProof/>
-          <w:color w:val="808080"/>
-          <w:sz w:val="19"/>
-          <w:szCs w:val="19"/>
-          <w:highlight w:val="white"/>
-        </w:rPr>
-        <w:t>///</w:t>
-      </w:r>
-      <w:r>
-        <w:rPr>
-          <w:rFonts w:ascii="Consolas" w:hAnsi="Consolas" w:cs="Consolas"/>
-          <w:noProof/>
-          <w:color w:val="008000"/>
+          <w:color w:val="0000FF"/>
+          <w:sz w:val="19"/>
+          <w:szCs w:val="19"/>
+          <w:highlight w:val="white"/>
+        </w:rPr>
+        <w:t>public</w:t>
+      </w:r>
+      <w:r>
+        <w:rPr>
+          <w:rFonts w:ascii="Consolas" w:hAnsi="Consolas" w:cs="Consolas"/>
+          <w:noProof/>
+          <w:color w:val="000000"/>
           <w:sz w:val="19"/>
           <w:szCs w:val="19"/>
           <w:highlight w:val="white"/>
@@ -4861,191 +5577,11 @@
         <w:rPr>
           <w:rFonts w:ascii="Consolas" w:hAnsi="Consolas" w:cs="Consolas"/>
           <w:noProof/>
-          <w:color w:val="008000"/>
-          <w:sz w:val="19"/>
-          <w:szCs w:val="19"/>
-          <w:highlight w:val="white"/>
-        </w:rPr>
-        <w:t>that can be used to perform calculations on. So for example GCJ-02 has Latitude &amp;</w:t>
-      </w:r>
-    </w:p>
-    <w:p>
-      <w:pPr>
-        <w:autoSpaceDE w:val="0"/>
-        <w:autoSpaceDN w:val="0"/>
-        <w:adjustRightInd w:val="0"/>
-        <w:spacing w:after="0" w:line="240" w:lineRule="auto"/>
-        <w:rPr>
-          <w:rFonts w:ascii="Consolas" w:hAnsi="Consolas" w:cs="Consolas"/>
-          <w:noProof/>
-          <w:color w:val="008000"/>
-          <w:sz w:val="19"/>
-          <w:szCs w:val="19"/>
-          <w:highlight w:val="white"/>
-        </w:rPr>
-      </w:pPr>
-      <w:r>
-        <w:rPr>
-          <w:rFonts w:ascii="Consolas" w:hAnsi="Consolas" w:cs="Consolas"/>
-          <w:noProof/>
-          <w:color w:val="000000"/>
-          <w:sz w:val="19"/>
-          <w:szCs w:val="19"/>
-          <w:highlight w:val="white"/>
-        </w:rPr>
-        <w:t xml:space="preserve">        </w:t>
-      </w:r>
-      <w:r>
-        <w:rPr>
-          <w:rFonts w:ascii="Consolas" w:hAnsi="Consolas" w:cs="Consolas"/>
-          <w:noProof/>
-          <w:color w:val="808080"/>
-          <w:sz w:val="19"/>
-          <w:szCs w:val="19"/>
-          <w:highlight w:val="white"/>
-        </w:rPr>
-        <w:t>///</w:t>
-      </w:r>
-      <w:r>
-        <w:rPr>
-          <w:rFonts w:ascii="Consolas" w:hAnsi="Consolas" w:cs="Consolas"/>
-          <w:noProof/>
-          <w:color w:val="008000"/>
-          <w:sz w:val="19"/>
-          <w:szCs w:val="19"/>
-          <w:highlight w:val="white"/>
-        </w:rPr>
-        <w:t xml:space="preserve"> </w:t>
-      </w:r>
-      <w:r>
-        <w:rPr>
-          <w:rFonts w:ascii="Consolas" w:hAnsi="Consolas" w:cs="Consolas"/>
-          <w:noProof/>
-          <w:color w:val="008000"/>
-          <w:sz w:val="19"/>
-          <w:szCs w:val="19"/>
-          <w:highlight w:val="white"/>
-        </w:rPr>
-        <w:t xml:space="preserve">Longitude that represents the current GCJ-02 position. </w:t>
-      </w:r>
-    </w:p>
-    <w:p>
-      <w:pPr>
-        <w:autoSpaceDE w:val="0"/>
-        <w:autoSpaceDN w:val="0"/>
-        <w:adjustRightInd w:val="0"/>
-        <w:spacing w:after="0" w:line="240" w:lineRule="auto"/>
-        <w:rPr>
-          <w:rFonts w:ascii="Consolas" w:hAnsi="Consolas" w:cs="Consolas"/>
-          <w:noProof/>
-          <w:color w:val="000000"/>
-          <w:sz w:val="19"/>
-          <w:szCs w:val="19"/>
-          <w:highlight w:val="white"/>
-        </w:rPr>
-      </w:pPr>
-      <w:r>
-        <w:rPr>
-          <w:rFonts w:ascii="Consolas" w:hAnsi="Consolas" w:cs="Consolas"/>
-          <w:noProof/>
-          <w:color w:val="000000"/>
-          <w:sz w:val="19"/>
-          <w:szCs w:val="19"/>
-          <w:highlight w:val="white"/>
-        </w:rPr>
-        <w:t xml:space="preserve">        </w:t>
-      </w:r>
-      <w:r>
-        <w:rPr>
-          <w:rFonts w:ascii="Consolas" w:hAnsi="Consolas" w:cs="Consolas"/>
-          <w:noProof/>
-          <w:color w:val="808080"/>
-          <w:sz w:val="19"/>
-          <w:szCs w:val="19"/>
-          <w:highlight w:val="white"/>
-        </w:rPr>
-        <w:t>///</w:t>
-      </w:r>
-      <w:r>
-        <w:rPr>
-          <w:rFonts w:ascii="Consolas" w:hAnsi="Consolas" w:cs="Consolas"/>
-          <w:noProof/>
-          <w:color w:val="008000"/>
-          <w:sz w:val="19"/>
-          <w:szCs w:val="19"/>
-          <w:highlight w:val="white"/>
-        </w:rPr>
-        <w:t xml:space="preserve"> </w:t>
-      </w:r>
-      <w:r>
-        <w:rPr>
-          <w:rFonts w:ascii="Consolas" w:hAnsi="Consolas" w:cs="Consolas"/>
-          <w:noProof/>
-          <w:color w:val="808080"/>
-          <w:sz w:val="19"/>
-          <w:szCs w:val="19"/>
-          <w:highlight w:val="white"/>
-        </w:rPr>
-        <w:t>&lt;/summary&gt;</w:t>
-      </w:r>
-    </w:p>
-    <w:p>
-      <w:pPr>
-        <w:autoSpaceDE w:val="0"/>
-        <w:autoSpaceDN w:val="0"/>
-        <w:adjustRightInd w:val="0"/>
-        <w:spacing w:after="0" w:line="240" w:lineRule="auto"/>
-        <w:rPr>
-          <w:rFonts w:ascii="Consolas" w:hAnsi="Consolas" w:cs="Consolas"/>
-          <w:noProof/>
-          <w:color w:val="000000"/>
-          <w:sz w:val="19"/>
-          <w:szCs w:val="19"/>
-          <w:highlight w:val="white"/>
-        </w:rPr>
-      </w:pPr>
-      <w:r>
-        <w:rPr>
-          <w:rFonts w:ascii="Consolas" w:hAnsi="Consolas" w:cs="Consolas"/>
-          <w:noProof/>
-          <w:color w:val="000000"/>
-          <w:sz w:val="19"/>
-          <w:szCs w:val="19"/>
-          <w:highlight w:val="white"/>
-        </w:rPr>
-        <w:t xml:space="preserve">        </w:t>
-      </w:r>
-      <w:r>
-        <w:rPr>
-          <w:rFonts w:ascii="Consolas" w:hAnsi="Consolas" w:cs="Consolas"/>
-          <w:noProof/>
           <w:color w:val="0000FF"/>
           <w:sz w:val="19"/>
           <w:szCs w:val="19"/>
           <w:highlight w:val="white"/>
         </w:rPr>
-        <w:t>public</w:t>
-      </w:r>
-      <w:r>
-        <w:rPr>
-          <w:rFonts w:ascii="Consolas" w:hAnsi="Consolas" w:cs="Consolas"/>
-          <w:noProof/>
-          <w:color w:val="000000"/>
-          <w:sz w:val="19"/>
-          <w:szCs w:val="19"/>
-          <w:highlight w:val="white"/>
-        </w:rPr>
-        <w:t xml:space="preserve"> </w:t>
-      </w:r>
-      <w:r>
-        <w:rPr>
-          <w:rFonts w:ascii="Consolas" w:hAnsi="Consolas" w:cs="Consolas"/>
-          <w:noProof/>
-          <w:color w:val="0000FF"/>
-          <w:sz w:val="19"/>
-          <w:szCs w:val="19"/>
-          <w:highlight w:val="white"/>
-        </w:rPr>
         <w:t>DatumType</w:t>
       </w:r>
       <w:r>
@@ -5057,29 +5593,7 @@
           <w:szCs w:val="19"/>
           <w:highlight w:val="white"/>
         </w:rPr>
-        <w:t xml:space="preserve"> </w:t>
-      </w:r>
-      <w:r>
-        <w:rPr>
-          <w:rFonts w:ascii="Consolas" w:hAnsi="Consolas" w:cs="Consolas"/>
-          <w:noProof/>
-          <w:color w:val="000000"/>
-          <w:sz w:val="19"/>
-          <w:szCs w:val="19"/>
-          <w:highlight w:val="white"/>
-        </w:rPr>
-        <w:t>Datum</w:t>
-      </w:r>
-      <w:r>
-        <w:rPr>
-          <w:rFonts w:ascii="Consolas" w:hAnsi="Consolas" w:cs="Consolas"/>
-          <w:noProof/>
-          <w:color w:val="000000"/>
-          <w:sz w:val="19"/>
-          <w:szCs w:val="19"/>
-          <w:highlight w:val="white"/>
-        </w:rPr>
-        <w:t>;</w:t>
+        <w:t xml:space="preserve"> Datum;</w:t>
       </w:r>
     </w:p>
     <w:p>
@@ -8407,7 +8921,7 @@
                     </pic:cNvPicPr>
                   </pic:nvPicPr>
                   <pic:blipFill>
-                    <a:blip r:embed="rId18">
+                    <a:blip r:embed="rId20">
                       <a:extLst>
                         <a:ext uri="{28A0092B-C50C-407E-A947-70E740481C1C}">
                           <a14:useLocalDpi xmlns:a14="http://schemas.microsoft.com/office/drawing/2010/main" val="0"/>
@@ -8479,7 +8993,7 @@
                     </pic:cNvPicPr>
                   </pic:nvPicPr>
                   <pic:blipFill>
-                    <a:blip r:embed="rId19">
+                    <a:blip r:embed="rId21">
                       <a:extLst>
                         <a:ext uri="{28A0092B-C50C-407E-A947-70E740481C1C}">
                           <a14:useLocalDpi xmlns:a14="http://schemas.microsoft.com/office/drawing/2010/main" val="0"/>

</xml_diff>

<commit_message>
Update manual to include Leaflet
</commit_message>
<xml_diff>
--- a/docs/manual.docx
+++ b/docs/manual.docx
@@ -120,7 +120,63 @@
     <w:p/>
     <w:p>
       <w:r>
-        <w:t xml:space="preserve">The second part is a provider that delivers map services for Terratype. So, for example, if you want to use Google Maps V3, then install Terratype.GoogleMapsV3 nuget package, from </w:t>
+        <w:t xml:space="preserve">And the second part is a </w:t>
+      </w:r>
+      <w:r>
+        <w:t xml:space="preserve">Terratype </w:t>
+      </w:r>
+      <w:r>
+        <w:t>provider, which coordinates the configuration, edi</w:t>
+      </w:r>
+      <w:r>
+        <w:t>ting and rendering</w:t>
+      </w:r>
+      <w:r>
+        <w:t xml:space="preserve"> of a particular interactive </w:t>
+      </w:r>
+      <w:r>
+        <w:t>map. Currently there are two available</w:t>
+      </w:r>
+    </w:p>
+    <w:p>
+      <w:pPr>
+        <w:pStyle w:val="ListParagraph"/>
+        <w:numPr>
+          <w:ilvl w:val="0"/>
+          <w:numId w:val="7"/>
+        </w:numPr>
+      </w:pPr>
+      <w:r>
+        <w:rPr>
+          <w:b/>
+        </w:rPr>
+        <w:t>Google Maps</w:t>
+      </w:r>
+      <w:r>
+        <w:br/>
+      </w:r>
+      <w:proofErr w:type="gramStart"/>
+      <w:r>
+        <w:t>Mapping</w:t>
+      </w:r>
+      <w:proofErr w:type="gramEnd"/>
+      <w:r>
+        <w:t xml:space="preserve"> system operated by Google. Requires an API key and is free up</w:t>
+      </w:r>
+      <w:r>
+        <w:t xml:space="preserve"> </w:t>
+      </w:r>
+      <w:r>
+        <w:t>to 25,000 map loads per 24 hour period, then $0.50 per 1000 addition requests</w:t>
+      </w:r>
+      <w:r>
+        <w:t>. Very customisable with 26 map styles including satellite and street view. Has search facilities that can be restrict to individual countries.</w:t>
+      </w:r>
+      <w:r>
+        <w:br/>
+      </w:r>
+      <w:r>
+        <w:br/>
       </w:r>
       <w:hyperlink r:id="rId7" w:history="1">
         <w:r>
@@ -130,16 +186,25 @@
           <w:t>https://www.nuget.org/packages/Terratype.GoogleMapsV3</w:t>
         </w:r>
       </w:hyperlink>
-    </w:p>
-    <w:p/>
-    <w:p>
+      <w:r>
+        <w:rPr>
+          <w:rStyle w:val="Hyperlink"/>
+        </w:rPr>
+        <w:br/>
+      </w:r>
+      <w:r>
+        <w:rPr>
+          <w:rStyle w:val="Hyperlink"/>
+        </w:rPr>
+        <w:br/>
+      </w:r>
       <w:r>
         <w:rPr>
           <w:noProof/>
           <w:lang w:eastAsia="en-GB"/>
         </w:rPr>
         <w:drawing>
-          <wp:inline distT="0" distB="0" distL="0" distR="0">
+          <wp:inline distT="0" distB="0" distL="0" distR="0" wp14:anchorId="15DA2D33" wp14:editId="6E04C575">
             <wp:extent cx="5734050" cy="600075"/>
             <wp:effectExtent l="0" t="0" r="0" b="9525"/>
             <wp:docPr id="2" name="Picture 2"/>
@@ -187,25 +252,160 @@
           </wp:inline>
         </w:drawing>
       </w:r>
+      <w:r>
+        <w:br/>
+      </w:r>
+    </w:p>
+    <w:p>
+      <w:pPr>
+        <w:pStyle w:val="ListParagraph"/>
+        <w:numPr>
+          <w:ilvl w:val="0"/>
+          <w:numId w:val="7"/>
+        </w:numPr>
+      </w:pPr>
+      <w:r>
+        <w:rPr>
+          <w:b/>
+        </w:rPr>
+        <w:t>Leaflet</w:t>
+      </w:r>
+      <w:r>
+        <w:br/>
+        <w:t xml:space="preserve">This is a </w:t>
+      </w:r>
+      <w:proofErr w:type="spellStart"/>
+      <w:r>
+        <w:t>Javascript</w:t>
+      </w:r>
+      <w:proofErr w:type="spellEnd"/>
+      <w:r>
+        <w:t xml:space="preserve"> framework that </w:t>
+      </w:r>
+      <w:r>
+        <w:t xml:space="preserve">displays maps from, what are called, Tile Servers, which is a type of Open Source standard for interactive maps. As well as companies like Google.cn and Bing operating Tile Servers, there is the </w:t>
+      </w:r>
+      <w:proofErr w:type="spellStart"/>
+      <w:r>
+        <w:t>OpenStreetMap</w:t>
+      </w:r>
+      <w:proofErr w:type="spellEnd"/>
+      <w:r>
+        <w:t xml:space="preserve"> which is a free collaborative map. Leaflet only allows a subset of features, but one of its great advantages is that you can config</w:t>
+      </w:r>
+      <w:r>
+        <w:t>ure</w:t>
+      </w:r>
+      <w:bookmarkStart w:id="0" w:name="_GoBack"/>
+      <w:bookmarkEnd w:id="0"/>
+      <w:r>
+        <w:t xml:space="preserve"> Leaflet to use different Tile Servers for different resolutions, so that as you zoom in or out of the map different content providers can be used.</w:t>
+      </w:r>
+      <w:r>
+        <w:br/>
+      </w:r>
+      <w:r>
+        <w:br/>
+      </w:r>
+      <w:hyperlink r:id="rId9" w:history="1">
+        <w:r>
+          <w:rPr>
+            <w:rStyle w:val="Hyperlink"/>
+          </w:rPr>
+          <w:t>https://www.nuget.org/packages/Terratype</w:t>
+        </w:r>
+        <w:r>
+          <w:rPr>
+            <w:rStyle w:val="Hyperlink"/>
+          </w:rPr>
+          <w:t>.</w:t>
+        </w:r>
+        <w:r>
+          <w:rPr>
+            <w:rStyle w:val="Hyperlink"/>
+          </w:rPr>
+          <w:t>LeafletV1</w:t>
+        </w:r>
+      </w:hyperlink>
+      <w:r>
+        <w:br/>
+      </w:r>
+      <w:r>
+        <w:br/>
+      </w:r>
+      <w:r>
+        <w:rPr>
+          <w:noProof/>
+          <w:lang w:eastAsia="en-GB"/>
+        </w:rPr>
+        <w:drawing>
+          <wp:inline distT="0" distB="0" distL="0" distR="0">
+            <wp:extent cx="5703865" cy="581025"/>
+            <wp:effectExtent l="0" t="0" r="0" b="0"/>
+            <wp:docPr id="13" name="Picture 13"/>
+            <wp:cNvGraphicFramePr>
+              <a:graphicFrameLocks xmlns:a="http://schemas.openxmlformats.org/drawingml/2006/main" noChangeAspect="1"/>
+            </wp:cNvGraphicFramePr>
+            <a:graphic xmlns:a="http://schemas.openxmlformats.org/drawingml/2006/main">
+              <a:graphicData uri="http://schemas.openxmlformats.org/drawingml/2006/picture">
+                <pic:pic xmlns:pic="http://schemas.openxmlformats.org/drawingml/2006/picture">
+                  <pic:nvPicPr>
+                    <pic:cNvPr id="0" name="Picture 1"/>
+                    <pic:cNvPicPr>
+                      <a:picLocks noChangeAspect="1" noChangeArrowheads="1"/>
+                    </pic:cNvPicPr>
+                  </pic:nvPicPr>
+                  <pic:blipFill>
+                    <a:blip r:embed="rId10">
+                      <a:extLst>
+                        <a:ext uri="{28A0092B-C50C-407E-A947-70E740481C1C}">
+                          <a14:useLocalDpi xmlns:a14="http://schemas.microsoft.com/office/drawing/2010/main" val="0"/>
+                        </a:ext>
+                      </a:extLst>
+                    </a:blip>
+                    <a:srcRect/>
+                    <a:stretch>
+                      <a:fillRect/>
+                    </a:stretch>
+                  </pic:blipFill>
+                  <pic:spPr bwMode="auto">
+                    <a:xfrm>
+                      <a:off x="0" y="0"/>
+                      <a:ext cx="5753129" cy="586043"/>
+                    </a:xfrm>
+                    <a:prstGeom prst="rect">
+                      <a:avLst/>
+                    </a:prstGeom>
+                    <a:noFill/>
+                    <a:ln>
+                      <a:noFill/>
+                    </a:ln>
+                  </pic:spPr>
+                </pic:pic>
+              </a:graphicData>
+            </a:graphic>
+          </wp:inline>
+        </w:drawing>
+      </w:r>
+    </w:p>
+    <w:p>
+      <w:pPr>
+        <w:pStyle w:val="ListParagraph"/>
+      </w:pPr>
     </w:p>
     <w:p/>
     <w:p>
-      <w:r>
-        <w:t>Without a provider, Terratype can’t do anything.</w:t>
+      <w:pPr>
+        <w:pStyle w:val="Heading3"/>
+      </w:pPr>
+      <w:r>
+        <w:lastRenderedPageBreak/>
+        <w:t>Installing via Umbraco Package</w:t>
       </w:r>
     </w:p>
     <w:p/>
     <w:p>
-      <w:pPr>
-        <w:pStyle w:val="Heading3"/>
-      </w:pPr>
-      <w:r>
-        <w:t>Installing via Umbraco Package</w:t>
-      </w:r>
-    </w:p>
-    <w:p/>
-    <w:p>
-      <w:hyperlink r:id="rId9" w:history="1">
+      <w:hyperlink r:id="rId11" w:history="1">
         <w:r>
           <w:rPr>
             <w:rStyle w:val="Hyperlink"/>
@@ -265,7 +465,7 @@
                     </pic:cNvPicPr>
                   </pic:nvPicPr>
                   <pic:blipFill>
-                    <a:blip r:embed="rId10">
+                    <a:blip r:embed="rId12">
                       <a:extLst>
                         <a:ext uri="{28A0092B-C50C-407E-A947-70E740481C1C}">
                           <a14:useLocalDpi xmlns:a14="http://schemas.microsoft.com/office/drawing/2010/main" val="0"/>
@@ -364,7 +564,7 @@
           <w:numId w:val="1"/>
         </w:numPr>
       </w:pPr>
-      <w:hyperlink r:id="rId11" w:anchor="Longitudes_on_WGS_84" w:history="1">
+      <w:hyperlink r:id="rId13" w:anchor="Longitudes_on_WGS_84" w:history="1">
         <w:r>
           <w:rPr>
             <w:rStyle w:val="Hyperlink"/>
@@ -416,7 +616,7 @@
           <w:numId w:val="1"/>
         </w:numPr>
       </w:pPr>
-      <w:hyperlink r:id="rId12" w:anchor="GCJ-02" w:history="1">
+      <w:hyperlink r:id="rId14" w:anchor="GCJ-02" w:history="1">
         <w:r>
           <w:rPr>
             <w:rStyle w:val="Hyperlink"/>
@@ -583,10 +783,7 @@
     </w:p>
     <w:p>
       <w:r>
-        <w:t xml:space="preserve">A </w:t>
-      </w:r>
-      <w:r>
-        <w:t>label is a popup info box that can appear above the map icon, when clicked by the user.</w:t>
+        <w:t>A label is a popup info box that can appear above the map icon, when clicked by the user.</w:t>
       </w:r>
       <w:r>
         <w:t xml:space="preserve"> This feature is switched off by default, and requires to be </w:t>
@@ -693,7 +890,7 @@
       <w:r>
         <w:t xml:space="preserve">A great feature is allowing maps to be added to any </w:t>
       </w:r>
-      <w:hyperlink r:id="rId13" w:history="1">
+      <w:hyperlink r:id="rId15" w:history="1">
         <w:r>
           <w:rPr>
             <w:rStyle w:val="Hyperlink"/>
@@ -773,7 +970,7 @@
                     </pic:cNvPicPr>
                   </pic:nvPicPr>
                   <pic:blipFill>
-                    <a:blip r:embed="rId14">
+                    <a:blip r:embed="rId16">
                       <a:extLst>
                         <a:ext uri="{28A0092B-C50C-407E-A947-70E740481C1C}">
                           <a14:useLocalDpi xmlns:a14="http://schemas.microsoft.com/office/drawing/2010/main" val="0"/>
@@ -809,7 +1006,7 @@
       <w:r>
         <w:t xml:space="preserve">If you require to create multiple locations, it is best to create a single map for each location and then use complex data types or separate content nodes to turn those maps into lists. So for example, create an </w:t>
       </w:r>
-      <w:hyperlink r:id="rId15" w:history="1">
+      <w:hyperlink r:id="rId17" w:history="1">
         <w:r>
           <w:rPr>
             <w:rStyle w:val="Hyperlink"/>
@@ -853,7 +1050,7 @@
                     </pic:cNvPicPr>
                   </pic:nvPicPr>
                   <pic:blipFill>
-                    <a:blip r:embed="rId16" cstate="print">
+                    <a:blip r:embed="rId18" cstate="print">
                       <a:extLst>
                         <a:ext uri="{28A0092B-C50C-407E-A947-70E740481C1C}">
                           <a14:useLocalDpi xmlns:a14="http://schemas.microsoft.com/office/drawing/2010/main" val="0"/>
@@ -916,7 +1113,7 @@
                     </pic:cNvPicPr>
                   </pic:nvPicPr>
                   <pic:blipFill>
-                    <a:blip r:embed="rId17" cstate="print">
+                    <a:blip r:embed="rId19" cstate="print">
                       <a:extLst>
                         <a:ext uri="{28A0092B-C50C-407E-A947-70E740481C1C}">
                           <a14:useLocalDpi xmlns:a14="http://schemas.microsoft.com/office/drawing/2010/main" val="0"/>
@@ -993,7 +1190,7 @@
                     </pic:cNvPicPr>
                   </pic:nvPicPr>
                   <pic:blipFill>
-                    <a:blip r:embed="rId18" cstate="print">
+                    <a:blip r:embed="rId20" cstate="print">
                       <a:extLst>
                         <a:ext uri="{28A0092B-C50C-407E-A947-70E740481C1C}">
                           <a14:useLocalDpi xmlns:a14="http://schemas.microsoft.com/office/drawing/2010/main" val="0"/>
@@ -1076,7 +1273,7 @@
                     <pic:cNvPicPr/>
                   </pic:nvPicPr>
                   <pic:blipFill>
-                    <a:blip r:embed="rId19"/>
+                    <a:blip r:embed="rId21"/>
                     <a:stretch>
                       <a:fillRect/>
                     </a:stretch>
@@ -1127,7 +1324,7 @@
                     <pic:cNvPicPr/>
                   </pic:nvPicPr>
                   <pic:blipFill>
-                    <a:blip r:embed="rId20"/>
+                    <a:blip r:embed="rId22"/>
                     <a:stretch>
                       <a:fillRect/>
                     </a:stretch>
@@ -6198,15 +6395,7 @@
         <w:t xml:space="preserve">Language: </w:t>
       </w:r>
       <w:r>
-        <w:t>The language you would like the map to use, this can be a 2 or 4 letter code; ‘</w:t>
-      </w:r>
-      <w:proofErr w:type="spellStart"/>
-      <w:r>
-        <w:t>en</w:t>
-      </w:r>
-      <w:proofErr w:type="spellEnd"/>
-      <w:r>
-        <w:t>’ for English. This value is passed directly to the Map Provider. If not set then the current language will be used.</w:t>
+        <w:t>The language you would like the map to use, this can be a 2 or 4 letter code; ‘en’ for English. This value is passed directly to the Map Provider. If not set then the current language will be used.</w:t>
       </w:r>
     </w:p>
     <w:p>
@@ -6824,7 +7013,7 @@
                     </pic:cNvPicPr>
                   </pic:nvPicPr>
                   <pic:blipFill>
-                    <a:blip r:embed="rId21">
+                    <a:blip r:embed="rId23">
                       <a:extLst>
                         <a:ext uri="{28A0092B-C50C-407E-A947-70E740481C1C}">
                           <a14:useLocalDpi xmlns:a14="http://schemas.microsoft.com/office/drawing/2010/main" val="0"/>
@@ -6892,27 +7081,7 @@
           <w:szCs w:val="19"/>
           <w:highlight w:val="white"/>
         </w:rPr>
-        <w:t>I</w:t>
-      </w:r>
-      <w:r>
-        <w:rPr>
-          <w:rFonts w:ascii="Consolas" w:hAnsi="Consolas" w:cs="Consolas"/>
-          <w:color w:val="2B91AF"/>
-          <w:sz w:val="19"/>
-          <w:szCs w:val="19"/>
-          <w:highlight w:val="white"/>
-        </w:rPr>
-        <w:t>PublishedPropert</w:t>
-      </w:r>
-      <w:r>
-        <w:rPr>
-          <w:rFonts w:ascii="Consolas" w:hAnsi="Consolas" w:cs="Consolas"/>
-          <w:color w:val="2B91AF"/>
-          <w:sz w:val="19"/>
-          <w:szCs w:val="19"/>
-          <w:highlight w:val="white"/>
-        </w:rPr>
-        <w:t>y</w:t>
+        <w:t>IPublishedProperty</w:t>
       </w:r>
       <w:proofErr w:type="spellEnd"/>
       <w:r>
@@ -7225,27 +7394,7 @@
           <w:szCs w:val="19"/>
           <w:highlight w:val="white"/>
         </w:rPr>
-        <w:t>)</w:t>
-      </w:r>
-      <w:r>
-        <w:rPr>
-          <w:rFonts w:ascii="Consolas" w:hAnsi="Consolas" w:cs="Consolas"/>
-          <w:color w:val="000000"/>
-          <w:sz w:val="19"/>
-          <w:szCs w:val="19"/>
-          <w:highlight w:val="white"/>
-        </w:rPr>
-        <w:t>.Value</w:t>
-      </w:r>
-      <w:r>
-        <w:rPr>
-          <w:rFonts w:ascii="Consolas" w:hAnsi="Consolas" w:cs="Consolas"/>
-          <w:color w:val="000000"/>
-          <w:sz w:val="19"/>
-          <w:szCs w:val="19"/>
-          <w:highlight w:val="white"/>
-        </w:rPr>
-        <w:t>)</w:t>
+        <w:t>).Value)</w:t>
       </w:r>
     </w:p>
     <w:p>
@@ -7254,13 +7403,7 @@
       </w:pPr>
       <w:r>
         <w:br/>
-        <w:t>Strongly Type</w:t>
-      </w:r>
-      <w:r>
-        <w:t xml:space="preserve">: If you are using </w:t>
-      </w:r>
-      <w:r>
-        <w:t>Strongly Type</w:t>
+        <w:t>Strongly Type: If you are using Strongly Type</w:t>
       </w:r>
       <w:r>
         <w:t xml:space="preserve"> classes</w:t>
@@ -7435,17 +7578,7 @@
           <w:szCs w:val="19"/>
           <w:highlight w:val="white"/>
         </w:rPr>
-        <w:t>Model.Content.M</w:t>
-      </w:r>
-      <w:r>
-        <w:rPr>
-          <w:rFonts w:ascii="Consolas" w:hAnsi="Consolas" w:cs="Consolas"/>
-          <w:color w:val="000000"/>
-          <w:sz w:val="19"/>
-          <w:szCs w:val="19"/>
-          <w:highlight w:val="white"/>
-        </w:rPr>
-        <w:t>apAlias</w:t>
+        <w:t>Model.Content.MapAlias</w:t>
       </w:r>
       <w:proofErr w:type="spellEnd"/>
       <w:r>
@@ -9112,12 +9245,7 @@
         <w:t xml:space="preserve"> </w:t>
       </w:r>
       <w:r>
-        <w:t>– Nested Cont</w:t>
-      </w:r>
-      <w:bookmarkStart w:id="0" w:name="_GoBack"/>
-      <w:bookmarkEnd w:id="0"/>
-      <w:r>
-        <w:t>ent map with lots of icons</w:t>
+        <w:t>– Nested Content map with lots of icons</w:t>
       </w:r>
       <w:r>
         <w:t xml:space="preserve"> </w:t>
@@ -10534,7 +10662,7 @@
                     </pic:cNvPicPr>
                   </pic:nvPicPr>
                   <pic:blipFill>
-                    <a:blip r:embed="rId22">
+                    <a:blip r:embed="rId24">
                       <a:extLst>
                         <a:ext uri="{28A0092B-C50C-407E-A947-70E740481C1C}">
                           <a14:useLocalDpi xmlns:a14="http://schemas.microsoft.com/office/drawing/2010/main" val="0"/>
@@ -10599,7 +10727,7 @@
                     </pic:cNvPicPr>
                   </pic:nvPicPr>
                   <pic:blipFill>
-                    <a:blip r:embed="rId23">
+                    <a:blip r:embed="rId25">
                       <a:extLst>
                         <a:ext uri="{28A0092B-C50C-407E-A947-70E740481C1C}">
                           <a14:useLocalDpi xmlns:a14="http://schemas.microsoft.com/office/drawing/2010/main" val="0"/>
@@ -10644,7 +10772,7 @@
 
 <file path=word/numbering.xml><?xml version="1.0" encoding="utf-8"?>
 <w:numbering xmlns:wpc="http://schemas.microsoft.com/office/word/2010/wordprocessingCanvas" xmlns:mc="http://schemas.openxmlformats.org/markup-compatibility/2006" xmlns:o="urn:schemas-microsoft-com:office:office" xmlns:r="http://schemas.openxmlformats.org/officeDocument/2006/relationships" xmlns:m="http://schemas.openxmlformats.org/officeDocument/2006/math" xmlns:v="urn:schemas-microsoft-com:vml" xmlns:wp14="http://schemas.microsoft.com/office/word/2010/wordprocessingDrawing" xmlns:wp="http://schemas.openxmlformats.org/drawingml/2006/wordprocessingDrawing" xmlns:w10="urn:schemas-microsoft-com:office:word" xmlns:w="http://schemas.openxmlformats.org/wordprocessingml/2006/main" xmlns:w14="http://schemas.microsoft.com/office/word/2010/wordml" xmlns:w15="http://schemas.microsoft.com/office/word/2012/wordml" xmlns:wpg="http://schemas.microsoft.com/office/word/2010/wordprocessingGroup" xmlns:wpi="http://schemas.microsoft.com/office/word/2010/wordprocessingInk" xmlns:wne="http://schemas.microsoft.com/office/word/2006/wordml" xmlns:wps="http://schemas.microsoft.com/office/word/2010/wordprocessingShape" mc:Ignorable="w14 w15 wp14">
-  <w:abstractNum w:abstractNumId="0" w15:restartNumberingAfterBreak="0">
+  <w:abstractNum w:abstractNumId="0">
     <w:nsid w:val="1F343AC6"/>
     <w:multiLevelType w:val="hybridMultilevel"/>
     <w:tmpl w:val="F19221D2"/>
@@ -10757,10 +10885,10 @@
       </w:rPr>
     </w:lvl>
   </w:abstractNum>
-  <w:abstractNum w:abstractNumId="1" w15:restartNumberingAfterBreak="0">
-    <w:nsid w:val="4AA260D6"/>
+  <w:abstractNum w:abstractNumId="1">
+    <w:nsid w:val="35C34555"/>
     <w:multiLevelType w:val="hybridMultilevel"/>
-    <w:tmpl w:val="5DB0957C"/>
+    <w:tmpl w:val="19FC1BE0"/>
     <w:lvl w:ilvl="0" w:tplc="08090001">
       <w:start w:val="1"/>
       <w:numFmt w:val="bullet"/>
@@ -10870,17 +10998,17 @@
       </w:rPr>
     </w:lvl>
   </w:abstractNum>
-  <w:abstractNum w:abstractNumId="2" w15:restartNumberingAfterBreak="0">
-    <w:nsid w:val="4AC7085B"/>
+  <w:abstractNum w:abstractNumId="2">
+    <w:nsid w:val="4AA260D6"/>
     <w:multiLevelType w:val="hybridMultilevel"/>
-    <w:tmpl w:val="7E2CC126"/>
+    <w:tmpl w:val="5DB0957C"/>
     <w:lvl w:ilvl="0" w:tplc="08090001">
       <w:start w:val="1"/>
       <w:numFmt w:val="bullet"/>
       <w:lvlText w:val=""/>
       <w:lvlJc w:val="left"/>
       <w:pPr>
-        <w:ind w:left="1080" w:hanging="360"/>
+        <w:ind w:left="720" w:hanging="360"/>
       </w:pPr>
       <w:rPr>
         <w:rFonts w:ascii="Symbol" w:hAnsi="Symbol" w:hint="default"/>
@@ -10892,7 +11020,7 @@
       <w:lvlText w:val="o"/>
       <w:lvlJc w:val="left"/>
       <w:pPr>
-        <w:ind w:left="1800" w:hanging="360"/>
+        <w:ind w:left="1440" w:hanging="360"/>
       </w:pPr>
       <w:rPr>
         <w:rFonts w:ascii="Courier New" w:hAnsi="Courier New" w:cs="Courier New" w:hint="default"/>
@@ -10904,7 +11032,7 @@
       <w:lvlText w:val=""/>
       <w:lvlJc w:val="left"/>
       <w:pPr>
-        <w:ind w:left="2520" w:hanging="360"/>
+        <w:ind w:left="2160" w:hanging="360"/>
       </w:pPr>
       <w:rPr>
         <w:rFonts w:ascii="Wingdings" w:hAnsi="Wingdings" w:hint="default"/>
@@ -10916,7 +11044,7 @@
       <w:lvlText w:val=""/>
       <w:lvlJc w:val="left"/>
       <w:pPr>
-        <w:ind w:left="3240" w:hanging="360"/>
+        <w:ind w:left="2880" w:hanging="360"/>
       </w:pPr>
       <w:rPr>
         <w:rFonts w:ascii="Symbol" w:hAnsi="Symbol" w:hint="default"/>
@@ -10928,7 +11056,7 @@
       <w:lvlText w:val="o"/>
       <w:lvlJc w:val="left"/>
       <w:pPr>
-        <w:ind w:left="3960" w:hanging="360"/>
+        <w:ind w:left="3600" w:hanging="360"/>
       </w:pPr>
       <w:rPr>
         <w:rFonts w:ascii="Courier New" w:hAnsi="Courier New" w:cs="Courier New" w:hint="default"/>
@@ -10940,7 +11068,7 @@
       <w:lvlText w:val=""/>
       <w:lvlJc w:val="left"/>
       <w:pPr>
-        <w:ind w:left="4680" w:hanging="360"/>
+        <w:ind w:left="4320" w:hanging="360"/>
       </w:pPr>
       <w:rPr>
         <w:rFonts w:ascii="Wingdings" w:hAnsi="Wingdings" w:hint="default"/>
@@ -10952,7 +11080,7 @@
       <w:lvlText w:val=""/>
       <w:lvlJc w:val="left"/>
       <w:pPr>
-        <w:ind w:left="5400" w:hanging="360"/>
+        <w:ind w:left="5040" w:hanging="360"/>
       </w:pPr>
       <w:rPr>
         <w:rFonts w:ascii="Symbol" w:hAnsi="Symbol" w:hint="default"/>
@@ -10964,7 +11092,7 @@
       <w:lvlText w:val="o"/>
       <w:lvlJc w:val="left"/>
       <w:pPr>
-        <w:ind w:left="6120" w:hanging="360"/>
+        <w:ind w:left="5760" w:hanging="360"/>
       </w:pPr>
       <w:rPr>
         <w:rFonts w:ascii="Courier New" w:hAnsi="Courier New" w:cs="Courier New" w:hint="default"/>
@@ -10976,24 +11104,24 @@
       <w:lvlText w:val=""/>
       <w:lvlJc w:val="left"/>
       <w:pPr>
-        <w:ind w:left="6840" w:hanging="360"/>
+        <w:ind w:left="6480" w:hanging="360"/>
       </w:pPr>
       <w:rPr>
         <w:rFonts w:ascii="Wingdings" w:hAnsi="Wingdings" w:hint="default"/>
       </w:rPr>
     </w:lvl>
   </w:abstractNum>
-  <w:abstractNum w:abstractNumId="3" w15:restartNumberingAfterBreak="0">
-    <w:nsid w:val="51903735"/>
+  <w:abstractNum w:abstractNumId="3">
+    <w:nsid w:val="4AC7085B"/>
     <w:multiLevelType w:val="hybridMultilevel"/>
-    <w:tmpl w:val="4522839E"/>
+    <w:tmpl w:val="7E2CC126"/>
     <w:lvl w:ilvl="0" w:tplc="08090001">
       <w:start w:val="1"/>
       <w:numFmt w:val="bullet"/>
       <w:lvlText w:val=""/>
       <w:lvlJc w:val="left"/>
       <w:pPr>
-        <w:ind w:left="720" w:hanging="360"/>
+        <w:ind w:left="1080" w:hanging="360"/>
       </w:pPr>
       <w:rPr>
         <w:rFonts w:ascii="Symbol" w:hAnsi="Symbol" w:hint="default"/>
@@ -11005,7 +11133,7 @@
       <w:lvlText w:val="o"/>
       <w:lvlJc w:val="left"/>
       <w:pPr>
-        <w:ind w:left="1440" w:hanging="360"/>
+        <w:ind w:left="1800" w:hanging="360"/>
       </w:pPr>
       <w:rPr>
         <w:rFonts w:ascii="Courier New" w:hAnsi="Courier New" w:cs="Courier New" w:hint="default"/>
@@ -11017,7 +11145,7 @@
       <w:lvlText w:val=""/>
       <w:lvlJc w:val="left"/>
       <w:pPr>
-        <w:ind w:left="2160" w:hanging="360"/>
+        <w:ind w:left="2520" w:hanging="360"/>
       </w:pPr>
       <w:rPr>
         <w:rFonts w:ascii="Wingdings" w:hAnsi="Wingdings" w:hint="default"/>
@@ -11029,7 +11157,7 @@
       <w:lvlText w:val=""/>
       <w:lvlJc w:val="left"/>
       <w:pPr>
-        <w:ind w:left="2880" w:hanging="360"/>
+        <w:ind w:left="3240" w:hanging="360"/>
       </w:pPr>
       <w:rPr>
         <w:rFonts w:ascii="Symbol" w:hAnsi="Symbol" w:hint="default"/>
@@ -11041,7 +11169,7 @@
       <w:lvlText w:val="o"/>
       <w:lvlJc w:val="left"/>
       <w:pPr>
-        <w:ind w:left="3600" w:hanging="360"/>
+        <w:ind w:left="3960" w:hanging="360"/>
       </w:pPr>
       <w:rPr>
         <w:rFonts w:ascii="Courier New" w:hAnsi="Courier New" w:cs="Courier New" w:hint="default"/>
@@ -11053,7 +11181,7 @@
       <w:lvlText w:val=""/>
       <w:lvlJc w:val="left"/>
       <w:pPr>
-        <w:ind w:left="4320" w:hanging="360"/>
+        <w:ind w:left="4680" w:hanging="360"/>
       </w:pPr>
       <w:rPr>
         <w:rFonts w:ascii="Wingdings" w:hAnsi="Wingdings" w:hint="default"/>
@@ -11065,7 +11193,7 @@
       <w:lvlText w:val=""/>
       <w:lvlJc w:val="left"/>
       <w:pPr>
-        <w:ind w:left="5040" w:hanging="360"/>
+        <w:ind w:left="5400" w:hanging="360"/>
       </w:pPr>
       <w:rPr>
         <w:rFonts w:ascii="Symbol" w:hAnsi="Symbol" w:hint="default"/>
@@ -11077,7 +11205,7 @@
       <w:lvlText w:val="o"/>
       <w:lvlJc w:val="left"/>
       <w:pPr>
-        <w:ind w:left="5760" w:hanging="360"/>
+        <w:ind w:left="6120" w:hanging="360"/>
       </w:pPr>
       <w:rPr>
         <w:rFonts w:ascii="Courier New" w:hAnsi="Courier New" w:cs="Courier New" w:hint="default"/>
@@ -11089,24 +11217,24 @@
       <w:lvlText w:val=""/>
       <w:lvlJc w:val="left"/>
       <w:pPr>
-        <w:ind w:left="6480" w:hanging="360"/>
+        <w:ind w:left="6840" w:hanging="360"/>
       </w:pPr>
       <w:rPr>
         <w:rFonts w:ascii="Wingdings" w:hAnsi="Wingdings" w:hint="default"/>
       </w:rPr>
     </w:lvl>
   </w:abstractNum>
-  <w:abstractNum w:abstractNumId="4" w15:restartNumberingAfterBreak="0">
-    <w:nsid w:val="53D150AF"/>
+  <w:abstractNum w:abstractNumId="4">
+    <w:nsid w:val="51903735"/>
     <w:multiLevelType w:val="hybridMultilevel"/>
-    <w:tmpl w:val="15748C1E"/>
+    <w:tmpl w:val="4522839E"/>
     <w:lvl w:ilvl="0" w:tplc="08090001">
       <w:start w:val="1"/>
       <w:numFmt w:val="bullet"/>
       <w:lvlText w:val=""/>
       <w:lvlJc w:val="left"/>
       <w:pPr>
-        <w:ind w:left="1545" w:hanging="360"/>
+        <w:ind w:left="720" w:hanging="360"/>
       </w:pPr>
       <w:rPr>
         <w:rFonts w:ascii="Symbol" w:hAnsi="Symbol" w:hint="default"/>
@@ -11118,7 +11246,7 @@
       <w:lvlText w:val="o"/>
       <w:lvlJc w:val="left"/>
       <w:pPr>
-        <w:ind w:left="2265" w:hanging="360"/>
+        <w:ind w:left="1440" w:hanging="360"/>
       </w:pPr>
       <w:rPr>
         <w:rFonts w:ascii="Courier New" w:hAnsi="Courier New" w:cs="Courier New" w:hint="default"/>
@@ -11130,7 +11258,7 @@
       <w:lvlText w:val=""/>
       <w:lvlJc w:val="left"/>
       <w:pPr>
-        <w:ind w:left="2985" w:hanging="360"/>
+        <w:ind w:left="2160" w:hanging="360"/>
       </w:pPr>
       <w:rPr>
         <w:rFonts w:ascii="Wingdings" w:hAnsi="Wingdings" w:hint="default"/>
@@ -11142,7 +11270,7 @@
       <w:lvlText w:val=""/>
       <w:lvlJc w:val="left"/>
       <w:pPr>
-        <w:ind w:left="3705" w:hanging="360"/>
+        <w:ind w:left="2880" w:hanging="360"/>
       </w:pPr>
       <w:rPr>
         <w:rFonts w:ascii="Symbol" w:hAnsi="Symbol" w:hint="default"/>
@@ -11154,7 +11282,7 @@
       <w:lvlText w:val="o"/>
       <w:lvlJc w:val="left"/>
       <w:pPr>
-        <w:ind w:left="4425" w:hanging="360"/>
+        <w:ind w:left="3600" w:hanging="360"/>
       </w:pPr>
       <w:rPr>
         <w:rFonts w:ascii="Courier New" w:hAnsi="Courier New" w:cs="Courier New" w:hint="default"/>
@@ -11166,7 +11294,7 @@
       <w:lvlText w:val=""/>
       <w:lvlJc w:val="left"/>
       <w:pPr>
-        <w:ind w:left="5145" w:hanging="360"/>
+        <w:ind w:left="4320" w:hanging="360"/>
       </w:pPr>
       <w:rPr>
         <w:rFonts w:ascii="Wingdings" w:hAnsi="Wingdings" w:hint="default"/>
@@ -11178,7 +11306,7 @@
       <w:lvlText w:val=""/>
       <w:lvlJc w:val="left"/>
       <w:pPr>
-        <w:ind w:left="5865" w:hanging="360"/>
+        <w:ind w:left="5040" w:hanging="360"/>
       </w:pPr>
       <w:rPr>
         <w:rFonts w:ascii="Symbol" w:hAnsi="Symbol" w:hint="default"/>
@@ -11190,7 +11318,7 @@
       <w:lvlText w:val="o"/>
       <w:lvlJc w:val="left"/>
       <w:pPr>
-        <w:ind w:left="6585" w:hanging="360"/>
+        <w:ind w:left="5760" w:hanging="360"/>
       </w:pPr>
       <w:rPr>
         <w:rFonts w:ascii="Courier New" w:hAnsi="Courier New" w:cs="Courier New" w:hint="default"/>
@@ -11202,24 +11330,24 @@
       <w:lvlText w:val=""/>
       <w:lvlJc w:val="left"/>
       <w:pPr>
-        <w:ind w:left="7305" w:hanging="360"/>
+        <w:ind w:left="6480" w:hanging="360"/>
       </w:pPr>
       <w:rPr>
         <w:rFonts w:ascii="Wingdings" w:hAnsi="Wingdings" w:hint="default"/>
       </w:rPr>
     </w:lvl>
   </w:abstractNum>
-  <w:abstractNum w:abstractNumId="5" w15:restartNumberingAfterBreak="0">
-    <w:nsid w:val="58626DF0"/>
+  <w:abstractNum w:abstractNumId="5">
+    <w:nsid w:val="53D150AF"/>
     <w:multiLevelType w:val="hybridMultilevel"/>
-    <w:tmpl w:val="AFCE0F72"/>
+    <w:tmpl w:val="15748C1E"/>
     <w:lvl w:ilvl="0" w:tplc="08090001">
       <w:start w:val="1"/>
       <w:numFmt w:val="bullet"/>
       <w:lvlText w:val=""/>
       <w:lvlJc w:val="left"/>
       <w:pPr>
-        <w:ind w:left="720" w:hanging="360"/>
+        <w:ind w:left="1545" w:hanging="360"/>
       </w:pPr>
       <w:rPr>
         <w:rFonts w:ascii="Symbol" w:hAnsi="Symbol" w:hint="default"/>
@@ -11231,7 +11359,7 @@
       <w:lvlText w:val="o"/>
       <w:lvlJc w:val="left"/>
       <w:pPr>
-        <w:ind w:left="1440" w:hanging="360"/>
+        <w:ind w:left="2265" w:hanging="360"/>
       </w:pPr>
       <w:rPr>
         <w:rFonts w:ascii="Courier New" w:hAnsi="Courier New" w:cs="Courier New" w:hint="default"/>
@@ -11243,7 +11371,7 @@
       <w:lvlText w:val=""/>
       <w:lvlJc w:val="left"/>
       <w:pPr>
-        <w:ind w:left="2160" w:hanging="360"/>
+        <w:ind w:left="2985" w:hanging="360"/>
       </w:pPr>
       <w:rPr>
         <w:rFonts w:ascii="Wingdings" w:hAnsi="Wingdings" w:hint="default"/>
@@ -11255,7 +11383,7 @@
       <w:lvlText w:val=""/>
       <w:lvlJc w:val="left"/>
       <w:pPr>
-        <w:ind w:left="2880" w:hanging="360"/>
+        <w:ind w:left="3705" w:hanging="360"/>
       </w:pPr>
       <w:rPr>
         <w:rFonts w:ascii="Symbol" w:hAnsi="Symbol" w:hint="default"/>
@@ -11267,7 +11395,7 @@
       <w:lvlText w:val="o"/>
       <w:lvlJc w:val="left"/>
       <w:pPr>
-        <w:ind w:left="3600" w:hanging="360"/>
+        <w:ind w:left="4425" w:hanging="360"/>
       </w:pPr>
       <w:rPr>
         <w:rFonts w:ascii="Courier New" w:hAnsi="Courier New" w:cs="Courier New" w:hint="default"/>
@@ -11279,7 +11407,7 @@
       <w:lvlText w:val=""/>
       <w:lvlJc w:val="left"/>
       <w:pPr>
-        <w:ind w:left="4320" w:hanging="360"/>
+        <w:ind w:left="5145" w:hanging="360"/>
       </w:pPr>
       <w:rPr>
         <w:rFonts w:ascii="Wingdings" w:hAnsi="Wingdings" w:hint="default"/>
@@ -11291,7 +11419,7 @@
       <w:lvlText w:val=""/>
       <w:lvlJc w:val="left"/>
       <w:pPr>
-        <w:ind w:left="5040" w:hanging="360"/>
+        <w:ind w:left="5865" w:hanging="360"/>
       </w:pPr>
       <w:rPr>
         <w:rFonts w:ascii="Symbol" w:hAnsi="Symbol" w:hint="default"/>
@@ -11303,7 +11431,7 @@
       <w:lvlText w:val="o"/>
       <w:lvlJc w:val="left"/>
       <w:pPr>
-        <w:ind w:left="5760" w:hanging="360"/>
+        <w:ind w:left="6585" w:hanging="360"/>
       </w:pPr>
       <w:rPr>
         <w:rFonts w:ascii="Courier New" w:hAnsi="Courier New" w:cs="Courier New" w:hint="default"/>
@@ -11315,6 +11443,119 @@
       <w:lvlText w:val=""/>
       <w:lvlJc w:val="left"/>
       <w:pPr>
+        <w:ind w:left="7305" w:hanging="360"/>
+      </w:pPr>
+      <w:rPr>
+        <w:rFonts w:ascii="Wingdings" w:hAnsi="Wingdings" w:hint="default"/>
+      </w:rPr>
+    </w:lvl>
+  </w:abstractNum>
+  <w:abstractNum w:abstractNumId="6">
+    <w:nsid w:val="58626DF0"/>
+    <w:multiLevelType w:val="hybridMultilevel"/>
+    <w:tmpl w:val="AFCE0F72"/>
+    <w:lvl w:ilvl="0" w:tplc="08090001">
+      <w:start w:val="1"/>
+      <w:numFmt w:val="bullet"/>
+      <w:lvlText w:val=""/>
+      <w:lvlJc w:val="left"/>
+      <w:pPr>
+        <w:ind w:left="720" w:hanging="360"/>
+      </w:pPr>
+      <w:rPr>
+        <w:rFonts w:ascii="Symbol" w:hAnsi="Symbol" w:hint="default"/>
+      </w:rPr>
+    </w:lvl>
+    <w:lvl w:ilvl="1" w:tplc="08090003" w:tentative="1">
+      <w:start w:val="1"/>
+      <w:numFmt w:val="bullet"/>
+      <w:lvlText w:val="o"/>
+      <w:lvlJc w:val="left"/>
+      <w:pPr>
+        <w:ind w:left="1440" w:hanging="360"/>
+      </w:pPr>
+      <w:rPr>
+        <w:rFonts w:ascii="Courier New" w:hAnsi="Courier New" w:cs="Courier New" w:hint="default"/>
+      </w:rPr>
+    </w:lvl>
+    <w:lvl w:ilvl="2" w:tplc="08090005" w:tentative="1">
+      <w:start w:val="1"/>
+      <w:numFmt w:val="bullet"/>
+      <w:lvlText w:val=""/>
+      <w:lvlJc w:val="left"/>
+      <w:pPr>
+        <w:ind w:left="2160" w:hanging="360"/>
+      </w:pPr>
+      <w:rPr>
+        <w:rFonts w:ascii="Wingdings" w:hAnsi="Wingdings" w:hint="default"/>
+      </w:rPr>
+    </w:lvl>
+    <w:lvl w:ilvl="3" w:tplc="08090001" w:tentative="1">
+      <w:start w:val="1"/>
+      <w:numFmt w:val="bullet"/>
+      <w:lvlText w:val=""/>
+      <w:lvlJc w:val="left"/>
+      <w:pPr>
+        <w:ind w:left="2880" w:hanging="360"/>
+      </w:pPr>
+      <w:rPr>
+        <w:rFonts w:ascii="Symbol" w:hAnsi="Symbol" w:hint="default"/>
+      </w:rPr>
+    </w:lvl>
+    <w:lvl w:ilvl="4" w:tplc="08090003" w:tentative="1">
+      <w:start w:val="1"/>
+      <w:numFmt w:val="bullet"/>
+      <w:lvlText w:val="o"/>
+      <w:lvlJc w:val="left"/>
+      <w:pPr>
+        <w:ind w:left="3600" w:hanging="360"/>
+      </w:pPr>
+      <w:rPr>
+        <w:rFonts w:ascii="Courier New" w:hAnsi="Courier New" w:cs="Courier New" w:hint="default"/>
+      </w:rPr>
+    </w:lvl>
+    <w:lvl w:ilvl="5" w:tplc="08090005" w:tentative="1">
+      <w:start w:val="1"/>
+      <w:numFmt w:val="bullet"/>
+      <w:lvlText w:val=""/>
+      <w:lvlJc w:val="left"/>
+      <w:pPr>
+        <w:ind w:left="4320" w:hanging="360"/>
+      </w:pPr>
+      <w:rPr>
+        <w:rFonts w:ascii="Wingdings" w:hAnsi="Wingdings" w:hint="default"/>
+      </w:rPr>
+    </w:lvl>
+    <w:lvl w:ilvl="6" w:tplc="08090001" w:tentative="1">
+      <w:start w:val="1"/>
+      <w:numFmt w:val="bullet"/>
+      <w:lvlText w:val=""/>
+      <w:lvlJc w:val="left"/>
+      <w:pPr>
+        <w:ind w:left="5040" w:hanging="360"/>
+      </w:pPr>
+      <w:rPr>
+        <w:rFonts w:ascii="Symbol" w:hAnsi="Symbol" w:hint="default"/>
+      </w:rPr>
+    </w:lvl>
+    <w:lvl w:ilvl="7" w:tplc="08090003" w:tentative="1">
+      <w:start w:val="1"/>
+      <w:numFmt w:val="bullet"/>
+      <w:lvlText w:val="o"/>
+      <w:lvlJc w:val="left"/>
+      <w:pPr>
+        <w:ind w:left="5760" w:hanging="360"/>
+      </w:pPr>
+      <w:rPr>
+        <w:rFonts w:ascii="Courier New" w:hAnsi="Courier New" w:cs="Courier New" w:hint="default"/>
+      </w:rPr>
+    </w:lvl>
+    <w:lvl w:ilvl="8" w:tplc="08090005" w:tentative="1">
+      <w:start w:val="1"/>
+      <w:numFmt w:val="bullet"/>
+      <w:lvlText w:val=""/>
+      <w:lvlJc w:val="left"/>
+      <w:pPr>
         <w:ind w:left="6480" w:hanging="360"/>
       </w:pPr>
       <w:rPr>
@@ -11323,22 +11564,25 @@
     </w:lvl>
   </w:abstractNum>
   <w:num w:numId="1">
-    <w:abstractNumId w:val="1"/>
+    <w:abstractNumId w:val="2"/>
   </w:num>
   <w:num w:numId="2">
-    <w:abstractNumId w:val="4"/>
+    <w:abstractNumId w:val="5"/>
   </w:num>
   <w:num w:numId="3">
-    <w:abstractNumId w:val="2"/>
+    <w:abstractNumId w:val="3"/>
   </w:num>
   <w:num w:numId="4">
     <w:abstractNumId w:val="0"/>
   </w:num>
   <w:num w:numId="5">
-    <w:abstractNumId w:val="5"/>
+    <w:abstractNumId w:val="6"/>
   </w:num>
   <w:num w:numId="6">
-    <w:abstractNumId w:val="3"/>
+    <w:abstractNumId w:val="4"/>
+  </w:num>
+  <w:num w:numId="7">
+    <w:abstractNumId w:val="1"/>
   </w:num>
 </w:numbering>
 </file>
@@ -11971,6 +12215,18 @@
       <w:color w:val="5B9BD5" w:themeColor="accent1"/>
     </w:rPr>
   </w:style>
+  <w:style w:type="character" w:styleId="FollowedHyperlink">
+    <w:name w:val="FollowedHyperlink"/>
+    <w:basedOn w:val="DefaultParagraphFont"/>
+    <w:uiPriority w:val="99"/>
+    <w:semiHidden/>
+    <w:unhideWhenUsed/>
+    <w:rsid w:val="008F32D8"/>
+    <w:rPr>
+      <w:color w:val="954F72" w:themeColor="followedHyperlink"/>
+      <w:u w:val="single"/>
+    </w:rPr>
+  </w:style>
 </w:styles>
 </file>
 

</xml_diff>

<commit_message>
Manual updated to make clear you can add more than one provider
</commit_message>
<xml_diff>
--- a/docs/manual.docx
+++ b/docs/manual.docx
@@ -135,8 +135,28 @@
         <w:t xml:space="preserve"> of a particular interactive </w:t>
       </w:r>
       <w:r>
-        <w:t>map. Currently there are two available</w:t>
-      </w:r>
+        <w:t xml:space="preserve">map. </w:t>
+      </w:r>
+      <w:r>
+        <w:t>Note, there are no restriction on the number of providers that can be installed. You can, if you prefer use two or more different providers simultaneous, and existing Terratype content can be switched between providers seamlessly without the need to write any conversion code. You can even use Google Maps in the backend of Umbraco for the content editor and use Leaflet to render the</w:t>
+      </w:r>
+      <w:r>
+        <w:t xml:space="preserve"> same content as</w:t>
+      </w:r>
+      <w:r>
+        <w:t xml:space="preserve"> interactive maps in Razor on the frontend. </w:t>
+      </w:r>
+      <w:r>
+        <w:t xml:space="preserve">Currently there are two </w:t>
+      </w:r>
+      <w:r>
+        <w:t xml:space="preserve">providers </w:t>
+      </w:r>
+      <w:r>
+        <w:t>available</w:t>
+      </w:r>
+      <w:bookmarkStart w:id="0" w:name="_GoBack"/>
+      <w:bookmarkEnd w:id="0"/>
     </w:p>
     <w:p>
       <w:pPr>
@@ -150,18 +170,27 @@
         <w:rPr>
           <w:b/>
         </w:rPr>
-        <w:t>Google Maps</w:t>
-      </w:r>
+        <w:t xml:space="preserve">Google </w:t>
+      </w:r>
+      <w:proofErr w:type="gramStart"/>
+      <w:r>
+        <w:rPr>
+          <w:b/>
+        </w:rPr>
+        <w:t>Maps</w:t>
+      </w:r>
+      <w:r>
+        <w:rPr>
+          <w:b/>
+        </w:rPr>
+        <w:t xml:space="preserve">  </w:t>
+      </w:r>
+      <w:proofErr w:type="gramEnd"/>
       <w:r>
         <w:br/>
       </w:r>
-      <w:proofErr w:type="gramStart"/>
-      <w:r>
-        <w:t>Mapping</w:t>
-      </w:r>
-      <w:proofErr w:type="gramEnd"/>
-      <w:r>
-        <w:t xml:space="preserve"> system operated by Google. Requires an API key and is free up</w:t>
+      <w:r>
+        <w:t>Mapping system operated by Google. Requires an API key and is free up</w:t>
       </w:r>
       <w:r>
         <w:t xml:space="preserve"> </w:t>
@@ -296,8 +325,6 @@
       <w:r>
         <w:t>ure</w:t>
       </w:r>
-      <w:bookmarkStart w:id="0" w:name="_GoBack"/>
-      <w:bookmarkEnd w:id="0"/>
       <w:r>
         <w:t xml:space="preserve"> Leaflet to use different Tile Servers for different resolutions, so that as you zoom in or out of the map different content providers can be used.</w:t>
       </w:r>
@@ -312,25 +339,14 @@
           <w:rPr>
             <w:rStyle w:val="Hyperlink"/>
           </w:rPr>
-          <w:t>https://www.nuget.org/packages/Terratype</w:t>
-        </w:r>
-        <w:r>
-          <w:rPr>
-            <w:rStyle w:val="Hyperlink"/>
-          </w:rPr>
-          <w:t>.</w:t>
-        </w:r>
-        <w:r>
-          <w:rPr>
-            <w:rStyle w:val="Hyperlink"/>
-          </w:rPr>
-          <w:t>LeafletV1</w:t>
+          <w:t>https://www.nuget.org/packages/Terratype.LeafletV1</w:t>
         </w:r>
       </w:hyperlink>
       <w:r>
         <w:br/>
       </w:r>
       <w:r>
+        <w:lastRenderedPageBreak/>
         <w:br/>
       </w:r>
       <w:r>
@@ -399,7 +415,6 @@
         <w:pStyle w:val="Heading3"/>
       </w:pPr>
       <w:r>
-        <w:lastRenderedPageBreak/>
         <w:t>Installing via Umbraco Package</w:t>
       </w:r>
     </w:p>

</xml_diff>

<commit_message>
Got AutoFit working for GMaps
</commit_message>
<xml_diff>
--- a/docs/manual.docx
+++ b/docs/manual.docx
@@ -6741,6 +6741,103 @@
         <w:rPr>
           <w:color w:val="833C0B" w:themeColor="accent2" w:themeShade="80"/>
         </w:rPr>
+        <w:t>AutoShowLabel</w:t>
+      </w:r>
+      <w:proofErr w:type="spellEnd"/>
+      <w:r>
+        <w:rPr>
+          <w:color w:val="833C0B" w:themeColor="accent2" w:themeShade="80"/>
+        </w:rPr>
+        <w:t>:</w:t>
+      </w:r>
+      <w:r>
+        <w:t xml:space="preserve"> </w:t>
+      </w:r>
+      <w:r>
+        <w:t>Show the label as the map is first rendered</w:t>
+      </w:r>
+    </w:p>
+    <w:p>
+      <w:pPr>
+        <w:pStyle w:val="ListParagraph"/>
+        <w:numPr>
+          <w:ilvl w:val="0"/>
+          <w:numId w:val="4"/>
+        </w:numPr>
+      </w:pPr>
+      <w:proofErr w:type="spellStart"/>
+      <w:r>
+        <w:rPr>
+          <w:color w:val="833C0B" w:themeColor="accent2" w:themeShade="80"/>
+        </w:rPr>
+        <w:t>Auto</w:t>
+      </w:r>
+      <w:r>
+        <w:rPr>
+          <w:color w:val="833C0B" w:themeColor="accent2" w:themeShade="80"/>
+        </w:rPr>
+        <w:t>RecenterAfterRefresh</w:t>
+      </w:r>
+      <w:proofErr w:type="spellEnd"/>
+      <w:r>
+        <w:rPr>
+          <w:color w:val="833C0B" w:themeColor="accent2" w:themeShade="80"/>
+        </w:rPr>
+        <w:t>:</w:t>
+      </w:r>
+      <w:r>
+        <w:t xml:space="preserve"> </w:t>
+      </w:r>
+      <w:r>
+        <w:t>Each time the map refreshes re-centre back to original position</w:t>
+      </w:r>
+    </w:p>
+    <w:p>
+      <w:pPr>
+        <w:pStyle w:val="ListParagraph"/>
+        <w:numPr>
+          <w:ilvl w:val="0"/>
+          <w:numId w:val="4"/>
+        </w:numPr>
+      </w:pPr>
+      <w:r>
+        <w:rPr>
+          <w:color w:val="833C0B" w:themeColor="accent2" w:themeShade="80"/>
+        </w:rPr>
+        <w:t>Auto</w:t>
+      </w:r>
+      <w:r>
+        <w:rPr>
+          <w:color w:val="833C0B" w:themeColor="accent2" w:themeShade="80"/>
+        </w:rPr>
+        <w:t>Fit</w:t>
+      </w:r>
+      <w:r>
+        <w:rPr>
+          <w:color w:val="833C0B" w:themeColor="accent2" w:themeShade="80"/>
+        </w:rPr>
+        <w:t>:</w:t>
+      </w:r>
+      <w:r>
+        <w:t xml:space="preserve"> </w:t>
+      </w:r>
+      <w:r>
+        <w:t>Try and display all markers on the map</w:t>
+      </w:r>
+    </w:p>
+    <w:p>
+      <w:pPr>
+        <w:pStyle w:val="ListParagraph"/>
+        <w:numPr>
+          <w:ilvl w:val="0"/>
+          <w:numId w:val="4"/>
+        </w:numPr>
+      </w:pPr>
+      <w:proofErr w:type="spellStart"/>
+      <w:r>
+        <w:rPr>
+          <w:color w:val="833C0B" w:themeColor="accent2" w:themeShade="80"/>
+        </w:rPr>
         <w:t>DomMonitorType</w:t>
       </w:r>
       <w:proofErr w:type="spellEnd"/>
@@ -6751,7 +6848,12 @@
         <w:t>:</w:t>
       </w:r>
       <w:r>
-        <w:t xml:space="preserve"> Declare which type of DOM monitoring you wish the rendered map to use. Dom monitoring is used to denote when changes happen to the DOM surrounding the map (resizing, hidden, reshown) and redraws the map accordingly. </w:t>
+        <w:t xml:space="preserve"> Declare which type o</w:t>
+      </w:r>
+      <w:bookmarkStart w:id="0" w:name="_GoBack"/>
+      <w:bookmarkEnd w:id="0"/>
+      <w:r>
+        <w:t xml:space="preserve">f DOM monitoring you wish the rendered map to use. Dom monitoring is used to denote when changes happen to the DOM surrounding the map (resizing, hidden, reshown) and redraws the map accordingly. </w:t>
       </w:r>
       <w:r>
         <w:br/>
@@ -6815,12 +6917,7 @@
         <w:t xml:space="preserve">Disable </w:t>
       </w:r>
       <w:r>
-        <w:t>will stop any sort of monitoring of updates to the view or layout of a webpage. This will mean the Map might never</w:t>
-      </w:r>
-      <w:bookmarkStart w:id="0" w:name="_GoBack"/>
-      <w:bookmarkEnd w:id="0"/>
-      <w:r>
-        <w:t xml:space="preserve"> appear, if it’s initially located on a hidden element. Only use this option for very simple pages with no DOM changes.</w:t>
+        <w:t>will stop any sort of monitoring of updates to the view or layout of a webpage. This will mean the Map might never appear, if it’s initially located on a hidden element. Only use this option for very simple pages with no DOM changes.</w:t>
       </w:r>
     </w:p>
     <w:p>
@@ -11945,7 +12042,7 @@
 
 <file path=word/numbering.xml><?xml version="1.0" encoding="utf-8"?>
 <w:numbering xmlns:wpc="http://schemas.microsoft.com/office/word/2010/wordprocessingCanvas" xmlns:mc="http://schemas.openxmlformats.org/markup-compatibility/2006" xmlns:o="urn:schemas-microsoft-com:office:office" xmlns:r="http://schemas.openxmlformats.org/officeDocument/2006/relationships" xmlns:m="http://schemas.openxmlformats.org/officeDocument/2006/math" xmlns:v="urn:schemas-microsoft-com:vml" xmlns:wp14="http://schemas.microsoft.com/office/word/2010/wordprocessingDrawing" xmlns:wp="http://schemas.openxmlformats.org/drawingml/2006/wordprocessingDrawing" xmlns:w10="urn:schemas-microsoft-com:office:word" xmlns:w="http://schemas.openxmlformats.org/wordprocessingml/2006/main" xmlns:w14="http://schemas.microsoft.com/office/word/2010/wordml" xmlns:w15="http://schemas.microsoft.com/office/word/2012/wordml" xmlns:wpg="http://schemas.microsoft.com/office/word/2010/wordprocessingGroup" xmlns:wpi="http://schemas.microsoft.com/office/word/2010/wordprocessingInk" xmlns:wne="http://schemas.microsoft.com/office/word/2006/wordml" xmlns:wps="http://schemas.microsoft.com/office/word/2010/wordprocessingShape" mc:Ignorable="w14 w15 wp14">
-  <w:abstractNum w:abstractNumId="0">
+  <w:abstractNum w:abstractNumId="0" w15:restartNumberingAfterBreak="0">
     <w:nsid w:val="1F343AC6"/>
     <w:multiLevelType w:val="hybridMultilevel"/>
     <w:tmpl w:val="F19221D2"/>
@@ -12058,7 +12155,7 @@
       </w:rPr>
     </w:lvl>
   </w:abstractNum>
-  <w:abstractNum w:abstractNumId="1">
+  <w:abstractNum w:abstractNumId="1" w15:restartNumberingAfterBreak="0">
     <w:nsid w:val="35C34555"/>
     <w:multiLevelType w:val="hybridMultilevel"/>
     <w:tmpl w:val="19FC1BE0"/>
@@ -12171,7 +12268,7 @@
       </w:rPr>
     </w:lvl>
   </w:abstractNum>
-  <w:abstractNum w:abstractNumId="2">
+  <w:abstractNum w:abstractNumId="2" w15:restartNumberingAfterBreak="0">
     <w:nsid w:val="4AA260D6"/>
     <w:multiLevelType w:val="hybridMultilevel"/>
     <w:tmpl w:val="5DB0957C"/>
@@ -12284,7 +12381,7 @@
       </w:rPr>
     </w:lvl>
   </w:abstractNum>
-  <w:abstractNum w:abstractNumId="3">
+  <w:abstractNum w:abstractNumId="3" w15:restartNumberingAfterBreak="0">
     <w:nsid w:val="4AC7085B"/>
     <w:multiLevelType w:val="hybridMultilevel"/>
     <w:tmpl w:val="7E2CC126"/>
@@ -12397,7 +12494,7 @@
       </w:rPr>
     </w:lvl>
   </w:abstractNum>
-  <w:abstractNum w:abstractNumId="4">
+  <w:abstractNum w:abstractNumId="4" w15:restartNumberingAfterBreak="0">
     <w:nsid w:val="51903735"/>
     <w:multiLevelType w:val="hybridMultilevel"/>
     <w:tmpl w:val="4522839E"/>
@@ -12510,7 +12607,7 @@
       </w:rPr>
     </w:lvl>
   </w:abstractNum>
-  <w:abstractNum w:abstractNumId="5">
+  <w:abstractNum w:abstractNumId="5" w15:restartNumberingAfterBreak="0">
     <w:nsid w:val="53D150AF"/>
     <w:multiLevelType w:val="hybridMultilevel"/>
     <w:tmpl w:val="15748C1E"/>
@@ -12623,7 +12720,7 @@
       </w:rPr>
     </w:lvl>
   </w:abstractNum>
-  <w:abstractNum w:abstractNumId="6">
+  <w:abstractNum w:abstractNumId="6" w15:restartNumberingAfterBreak="0">
     <w:nsid w:val="58626DF0"/>
     <w:multiLevelType w:val="hybridMultilevel"/>
     <w:tmpl w:val="AFCE0F72"/>

</xml_diff>

<commit_message>
Only show rendered map when fully loaded
</commit_message>
<xml_diff>
--- a/docs/manual.docx
+++ b/docs/manual.docx
@@ -6688,7 +6688,13 @@
         <w:t xml:space="preserve">Position: </w:t>
       </w:r>
       <w:r>
-        <w:t xml:space="preserve">The starting position to use for this map, again this can be left null if the first map of the </w:t>
+        <w:t xml:space="preserve">The starting position to use for this map, again this can be left null if </w:t>
+      </w:r>
+      <w:r>
+        <w:t xml:space="preserve">either AutoFit is true or </w:t>
+      </w:r>
+      <w:r>
+        <w:t xml:space="preserve">the first map of the </w:t>
       </w:r>
       <w:proofErr w:type="spellStart"/>
       <w:r>
@@ -6751,10 +6757,7 @@
         <w:t>:</w:t>
       </w:r>
       <w:r>
-        <w:t xml:space="preserve"> </w:t>
-      </w:r>
-      <w:r>
-        <w:t>Show the label as the map is first rendered</w:t>
+        <w:t xml:space="preserve"> Show the label as the map is first rendered</w:t>
       </w:r>
     </w:p>
     <w:p>
@@ -6770,26 +6773,17 @@
         <w:rPr>
           <w:color w:val="833C0B" w:themeColor="accent2" w:themeShade="80"/>
         </w:rPr>
-        <w:t>Auto</w:t>
-      </w:r>
+        <w:t>AutoRecenterAfterRefresh</w:t>
+      </w:r>
+      <w:proofErr w:type="spellEnd"/>
       <w:r>
         <w:rPr>
           <w:color w:val="833C0B" w:themeColor="accent2" w:themeShade="80"/>
         </w:rPr>
-        <w:t>RecenterAfterRefresh</w:t>
-      </w:r>
-      <w:proofErr w:type="spellEnd"/>
-      <w:r>
-        <w:rPr>
-          <w:color w:val="833C0B" w:themeColor="accent2" w:themeShade="80"/>
-        </w:rPr>
         <w:t>:</w:t>
       </w:r>
       <w:r>
-        <w:t xml:space="preserve"> </w:t>
-      </w:r>
-      <w:r>
-        <w:t>Each time the map refreshes re-centre back to original position</w:t>
+        <w:t xml:space="preserve"> Each time the map refreshes re-centre back to original position</w:t>
       </w:r>
     </w:p>
     <w:p>
@@ -6804,25 +6798,16 @@
         <w:rPr>
           <w:color w:val="833C0B" w:themeColor="accent2" w:themeShade="80"/>
         </w:rPr>
-        <w:t>Auto</w:t>
+        <w:t>AutoFit</w:t>
       </w:r>
       <w:r>
         <w:rPr>
           <w:color w:val="833C0B" w:themeColor="accent2" w:themeShade="80"/>
         </w:rPr>
-        <w:t>Fit</w:t>
-      </w:r>
-      <w:r>
-        <w:rPr>
-          <w:color w:val="833C0B" w:themeColor="accent2" w:themeShade="80"/>
-        </w:rPr>
         <w:t>:</w:t>
       </w:r>
       <w:r>
-        <w:t xml:space="preserve"> </w:t>
-      </w:r>
-      <w:r>
-        <w:t>Try and display all markers on the map</w:t>
+        <w:t xml:space="preserve"> Try and display all markers on the map</w:t>
       </w:r>
     </w:p>
     <w:p>
@@ -6833,27 +6818,62 @@
           <w:numId w:val="4"/>
         </w:numPr>
       </w:pPr>
+      <w:r>
+        <w:rPr>
+          <w:color w:val="833C0B" w:themeColor="accent2" w:themeShade="80"/>
+        </w:rPr>
+        <w:t>Tag</w:t>
+      </w:r>
+      <w:r>
+        <w:rPr>
+          <w:color w:val="833C0B" w:themeColor="accent2" w:themeShade="80"/>
+        </w:rPr>
+        <w:t>:</w:t>
+      </w:r>
+      <w:r>
+        <w:t xml:space="preserve"> </w:t>
+      </w:r>
+      <w:r>
+        <w:t xml:space="preserve">Reference value returned </w:t>
+      </w:r>
+      <w:r>
+        <w:t xml:space="preserve">for a position when monitoring </w:t>
+      </w:r>
       <w:proofErr w:type="spellStart"/>
       <w:r>
-        <w:rPr>
-          <w:color w:val="833C0B" w:themeColor="accent2" w:themeShade="80"/>
-        </w:rPr>
-        <w:t>DomMonitorType</w:t>
+        <w:t>onClick</w:t>
       </w:r>
       <w:proofErr w:type="spellEnd"/>
       <w:r>
-        <w:rPr>
-          <w:color w:val="833C0B" w:themeColor="accent2" w:themeShade="80"/>
-        </w:rPr>
-        <w:t>:</w:t>
-      </w:r>
-      <w:r>
-        <w:t xml:space="preserve"> Declare which type o</w:t>
+        <w:t>() event</w:t>
       </w:r>
       <w:bookmarkStart w:id="0" w:name="_GoBack"/>
       <w:bookmarkEnd w:id="0"/>
-      <w:r>
-        <w:t xml:space="preserve">f DOM monitoring you wish the rendered map to use. Dom monitoring is used to denote when changes happen to the DOM surrounding the map (resizing, hidden, reshown) and redraws the map accordingly. </w:t>
+    </w:p>
+    <w:p>
+      <w:pPr>
+        <w:pStyle w:val="ListParagraph"/>
+        <w:numPr>
+          <w:ilvl w:val="0"/>
+          <w:numId w:val="4"/>
+        </w:numPr>
+      </w:pPr>
+      <w:proofErr w:type="spellStart"/>
+      <w:r>
+        <w:rPr>
+          <w:color w:val="833C0B" w:themeColor="accent2" w:themeShade="80"/>
+        </w:rPr>
+        <w:t>DomMonitorType</w:t>
+      </w:r>
+      <w:proofErr w:type="spellEnd"/>
+      <w:r>
+        <w:rPr>
+          <w:color w:val="833C0B" w:themeColor="accent2" w:themeShade="80"/>
+        </w:rPr>
+        <w:t>:</w:t>
+      </w:r>
+      <w:r>
+        <w:t xml:space="preserve"> Declare which type of DOM monitoring you wish the rendered map to use. Dom monitoring is used to denote when changes happen to the DOM surrounding the map (resizing, hidden, reshown) and redraws the map accordingly. </w:t>
       </w:r>
       <w:r>
         <w:br/>
@@ -6962,7 +6982,13 @@
         <w:ind w:left="1440"/>
       </w:pPr>
       <w:r>
-        <w:t xml:space="preserve">Dynamics: If you are using Dynamics in your razor templates, usually denoted by </w:t>
+        <w:rPr>
+          <w:b/>
+        </w:rPr>
+        <w:t>Dynamics</w:t>
+      </w:r>
+      <w:r>
+        <w:t xml:space="preserve">: If you are using Dynamics in your razor templates, usually denoted by </w:t>
       </w:r>
     </w:p>
     <w:p>
@@ -7006,8 +7032,16 @@
       <w:pPr>
         <w:ind w:left="1440"/>
       </w:pPr>
-      <w:r>
-        <w:t xml:space="preserve">At the top of the Razor page, then any or the following </w:t>
+      <w:proofErr w:type="gramStart"/>
+      <w:r>
+        <w:t>a</w:t>
+      </w:r>
+      <w:r>
+        <w:t>t</w:t>
+      </w:r>
+      <w:proofErr w:type="gramEnd"/>
+      <w:r>
+        <w:t xml:space="preserve"> the top of the Razor page, then any or the following </w:t>
       </w:r>
       <w:r>
         <w:t xml:space="preserve">string, </w:t>
@@ -7433,7 +7467,48 @@
         <w:br/>
       </w:r>
       <w:r>
-        <w:t xml:space="preserve">Then either a </w:t>
+        <w:br/>
+      </w:r>
+      <w:r>
+        <w:rPr>
+          <w:b/>
+        </w:rPr>
+        <w:t>Strongly Type</w:t>
+      </w:r>
+      <w:r>
+        <w:t>: If you are using Strongly Type</w:t>
+      </w:r>
+      <w:r>
+        <w:t xml:space="preserve"> classes</w:t>
+      </w:r>
+      <w:r>
+        <w:t xml:space="preserve"> in your razor templates, usually denoted by </w:t>
+      </w:r>
+    </w:p>
+    <w:p>
+      <w:pPr>
+        <w:ind w:left="1440"/>
+      </w:pPr>
+      <w:r>
+        <w:rPr>
+          <w:rFonts w:ascii="Consolas" w:hAnsi="Consolas" w:cs="Consolas"/>
+          <w:color w:val="000000"/>
+          <w:sz w:val="19"/>
+          <w:szCs w:val="19"/>
+          <w:highlight w:val="yellow"/>
+        </w:rPr>
+        <w:t xml:space="preserve">@inherits </w:t>
+      </w:r>
+      <w:proofErr w:type="spellStart"/>
+      <w:r>
+        <w:rPr>
+          <w:rFonts w:ascii="Consolas" w:hAnsi="Consolas" w:cs="Consolas"/>
+          <w:color w:val="000000"/>
+          <w:sz w:val="19"/>
+          <w:szCs w:val="19"/>
+          <w:highlight w:val="white"/>
+        </w:rPr>
+        <w:t>Umbraco.Web.Mvc.</w:t>
       </w:r>
       <w:r>
         <w:rPr>
@@ -7443,10 +7518,17 @@
           <w:szCs w:val="19"/>
           <w:highlight w:val="white"/>
         </w:rPr>
-        <w:t>string</w:t>
-      </w:r>
-      <w:r>
-        <w:t xml:space="preserve">, </w:t>
+        <w:t>UmbracoTemplatePage</w:t>
+      </w:r>
+      <w:proofErr w:type="spellEnd"/>
+      <w:r>
+        <w:rPr>
+          <w:rFonts w:ascii="Consolas" w:hAnsi="Consolas" w:cs="Consolas"/>
+          <w:color w:val="2B91AF"/>
+          <w:sz w:val="19"/>
+          <w:szCs w:val="19"/>
+        </w:rPr>
+        <w:t>&lt;</w:t>
       </w:r>
       <w:proofErr w:type="spellStart"/>
       <w:r>
@@ -7455,116 +7537,71 @@
           <w:color w:val="2B91AF"/>
           <w:sz w:val="19"/>
           <w:szCs w:val="19"/>
-          <w:highlight w:val="white"/>
-        </w:rPr>
-        <w:t>IPublishedProperty</w:t>
+        </w:rPr>
+        <w:t>MyDocTypeAlias</w:t>
       </w:r>
       <w:proofErr w:type="spellEnd"/>
       <w:r>
-        <w:t xml:space="preserve"> or </w:t>
-      </w:r>
-      <w:r>
         <w:rPr>
           <w:rFonts w:ascii="Consolas" w:hAnsi="Consolas" w:cs="Consolas"/>
           <w:color w:val="2B91AF"/>
           <w:sz w:val="19"/>
           <w:szCs w:val="19"/>
-          <w:highlight w:val="white"/>
-        </w:rPr>
-        <w:t>object</w:t>
-      </w:r>
-      <w:r>
-        <w:t xml:space="preserve"> can be used:-</w:t>
+        </w:rPr>
+        <w:t>&gt;</w:t>
       </w:r>
     </w:p>
     <w:p>
       <w:pPr>
         <w:ind w:left="1440"/>
-        <w:rPr>
-          <w:rFonts w:ascii="Consolas" w:hAnsi="Consolas" w:cs="Consolas"/>
-          <w:color w:val="000000"/>
-          <w:sz w:val="19"/>
-          <w:szCs w:val="19"/>
-        </w:rPr>
-      </w:pPr>
+      </w:pPr>
+      <w:r>
+        <w:t xml:space="preserve">At the top of the Razor page, </w:t>
+      </w:r>
+      <w:r>
+        <w:t>please note ‘</w:t>
+      </w:r>
+      <w:proofErr w:type="spellStart"/>
+      <w:r>
+        <w:t>MyDocTypeAlias</w:t>
+      </w:r>
+      <w:proofErr w:type="spellEnd"/>
+      <w:r>
+        <w:t>’ should actually be the alias of the document type you have that is containing the Terratype property.</w:t>
+      </w:r>
+    </w:p>
+    <w:p>
+      <w:pPr>
+        <w:ind w:left="1440"/>
+      </w:pPr>
+      <w:r>
+        <w:t xml:space="preserve">Then you should already have a strongly typed property of type </w:t>
+      </w:r>
+      <w:proofErr w:type="spellStart"/>
+      <w:r>
+        <w:t>Terratype.Models.Model</w:t>
+      </w:r>
+      <w:proofErr w:type="spellEnd"/>
+      <w:r>
+        <w:t xml:space="preserve"> in your </w:t>
+      </w:r>
+      <w:proofErr w:type="spellStart"/>
+      <w:r>
+        <w:rPr>
+          <w:rFonts w:ascii="Consolas" w:hAnsi="Consolas" w:cs="Consolas"/>
+          <w:color w:val="000000"/>
+          <w:sz w:val="19"/>
+          <w:szCs w:val="19"/>
+          <w:highlight w:val="white"/>
+        </w:rPr>
+        <w:t>Model.Content</w:t>
+      </w:r>
+      <w:proofErr w:type="spellEnd"/>
+      <w:r>
+        <w:t xml:space="preserve">, so </w:t>
+      </w:r>
       <w:r>
         <w:br/>
-      </w:r>
-      <w:proofErr w:type="gramStart"/>
-      <w:r>
-        <w:rPr>
-          <w:rFonts w:ascii="Consolas" w:hAnsi="Consolas" w:cs="Consolas"/>
-          <w:color w:val="000000"/>
-          <w:sz w:val="19"/>
-          <w:szCs w:val="19"/>
-          <w:highlight w:val="yellow"/>
-        </w:rPr>
-        <w:t>@</w:t>
-      </w:r>
-      <w:proofErr w:type="spellStart"/>
-      <w:r>
-        <w:rPr>
-          <w:rFonts w:ascii="Consolas" w:hAnsi="Consolas" w:cs="Consolas"/>
-          <w:color w:val="000000"/>
-          <w:sz w:val="19"/>
-          <w:szCs w:val="19"/>
-          <w:highlight w:val="white"/>
-        </w:rPr>
-        <w:t>Html.Terratype</w:t>
-      </w:r>
-      <w:proofErr w:type="spellEnd"/>
-      <w:r>
-        <w:rPr>
-          <w:rFonts w:ascii="Consolas" w:hAnsi="Consolas" w:cs="Consolas"/>
-          <w:color w:val="000000"/>
-          <w:sz w:val="19"/>
-          <w:szCs w:val="19"/>
-          <w:highlight w:val="white"/>
-        </w:rPr>
-        <w:t>(</w:t>
-      </w:r>
-      <w:proofErr w:type="gramEnd"/>
-      <w:r>
-        <w:rPr>
-          <w:rFonts w:ascii="Consolas" w:hAnsi="Consolas" w:cs="Consolas"/>
-          <w:color w:val="A31515"/>
-          <w:sz w:val="19"/>
-          <w:szCs w:val="19"/>
-          <w:highlight w:val="white"/>
-        </w:rPr>
-        <w:t>"</w:t>
-      </w:r>
-      <w:proofErr w:type="spellStart"/>
-      <w:r>
-        <w:rPr>
-          <w:rFonts w:ascii="Consolas" w:hAnsi="Consolas" w:cs="Consolas"/>
-          <w:color w:val="A31515"/>
-          <w:sz w:val="19"/>
-          <w:szCs w:val="19"/>
-          <w:highlight w:val="white"/>
-        </w:rPr>
-        <w:t>mapAlias</w:t>
-      </w:r>
-      <w:proofErr w:type="spellEnd"/>
-      <w:r>
-        <w:rPr>
-          <w:rFonts w:ascii="Consolas" w:hAnsi="Consolas" w:cs="Consolas"/>
-          <w:color w:val="A31515"/>
-          <w:sz w:val="19"/>
-          <w:szCs w:val="19"/>
-          <w:highlight w:val="white"/>
-        </w:rPr>
-        <w:t>"</w:t>
-      </w:r>
-      <w:r>
-        <w:rPr>
-          <w:rFonts w:ascii="Consolas" w:hAnsi="Consolas" w:cs="Consolas"/>
-          <w:color w:val="000000"/>
-          <w:sz w:val="19"/>
-          <w:szCs w:val="19"/>
-          <w:highlight w:val="white"/>
-        </w:rPr>
-        <w:t>)</w:t>
       </w:r>
     </w:p>
     <w:p>
@@ -7614,7 +7651,7 @@
           <w:szCs w:val="19"/>
           <w:highlight w:val="white"/>
         </w:rPr>
-        <w:t>Model.Content.GetProperty</w:t>
+        <w:t>Model.Content.MapAlias</w:t>
       </w:r>
       <w:proofErr w:type="spellEnd"/>
       <w:r>
@@ -7625,55 +7662,155 @@
           <w:szCs w:val="19"/>
           <w:highlight w:val="white"/>
         </w:rPr>
+        <w:t>)</w:t>
+      </w:r>
+      <w:r>
+        <w:br/>
+      </w:r>
+    </w:p>
+    <w:p>
+      <w:pPr>
+        <w:ind w:left="1440"/>
+      </w:pPr>
+      <w:proofErr w:type="gramStart"/>
+      <w:r>
+        <w:t>will</w:t>
+      </w:r>
+      <w:proofErr w:type="gramEnd"/>
+      <w:r>
+        <w:t xml:space="preserve"> work.</w:t>
+      </w:r>
+    </w:p>
+    <w:p>
+      <w:pPr>
+        <w:ind w:left="720"/>
+        <w:rPr>
+          <w:rFonts w:ascii="Consolas" w:hAnsi="Consolas" w:cs="Consolas"/>
+          <w:color w:val="000000"/>
+          <w:sz w:val="19"/>
+          <w:szCs w:val="19"/>
+        </w:rPr>
+      </w:pPr>
+      <w:r>
+        <w:rPr>
+          <w:color w:val="833C0B" w:themeColor="accent2" w:themeShade="80"/>
+        </w:rPr>
+        <w:t xml:space="preserve">Label: </w:t>
+      </w:r>
+      <w:r>
+        <w:t xml:space="preserve">Razor code and/or Html code that is displayed if the user clicks this icon. This has to be wrapped in </w:t>
+      </w:r>
+      <w:r>
+        <w:rPr>
+          <w:rFonts w:ascii="Consolas" w:hAnsi="Consolas" w:cs="Consolas"/>
+          <w:color w:val="000000"/>
+          <w:sz w:val="19"/>
+          <w:szCs w:val="19"/>
+          <w:highlight w:val="yellow"/>
+        </w:rPr>
+        <w:t>@&lt;text&gt;</w:t>
+      </w:r>
+      <w:r>
+        <w:rPr>
+          <w:rFonts w:ascii="Consolas" w:hAnsi="Consolas" w:cs="Consolas"/>
+          <w:color w:val="000000"/>
+          <w:sz w:val="19"/>
+          <w:szCs w:val="19"/>
+        </w:rPr>
+        <w:t xml:space="preserve">   </w:t>
+      </w:r>
+      <w:r>
+        <w:rPr>
+          <w:rFonts w:ascii="Consolas" w:hAnsi="Consolas" w:cs="Consolas"/>
+          <w:color w:val="000000"/>
+          <w:sz w:val="19"/>
+          <w:szCs w:val="19"/>
+          <w:highlight w:val="yellow"/>
+        </w:rPr>
+        <w:t>&lt;/text&gt;</w:t>
+      </w:r>
+      <w:r>
+        <w:rPr>
+          <w:rFonts w:ascii="Consolas" w:hAnsi="Consolas" w:cs="Consolas"/>
+          <w:color w:val="000000"/>
+          <w:sz w:val="19"/>
+          <w:szCs w:val="19"/>
+        </w:rPr>
+        <w:t xml:space="preserve"> </w:t>
+      </w:r>
+      <w:r>
+        <w:t>so that the razor engine knows this is html that you wish to embed as an argument to</w:t>
+      </w:r>
+      <w:r>
+        <w:rPr>
+          <w:rFonts w:ascii="Consolas" w:hAnsi="Consolas" w:cs="Consolas"/>
+          <w:color w:val="000000"/>
+          <w:sz w:val="19"/>
+          <w:szCs w:val="19"/>
+        </w:rPr>
+        <w:t xml:space="preserve"> </w:t>
+      </w:r>
+      <w:proofErr w:type="gramStart"/>
+      <w:r>
+        <w:rPr>
+          <w:rFonts w:ascii="Consolas" w:hAnsi="Consolas" w:cs="Consolas"/>
+          <w:color w:val="000000"/>
+          <w:sz w:val="19"/>
+          <w:szCs w:val="19"/>
+          <w:highlight w:val="yellow"/>
+        </w:rPr>
+        <w:t>@</w:t>
+      </w:r>
+      <w:proofErr w:type="spellStart"/>
+      <w:r>
+        <w:rPr>
+          <w:rFonts w:ascii="Consolas" w:hAnsi="Consolas" w:cs="Consolas"/>
+          <w:color w:val="000000"/>
+          <w:sz w:val="19"/>
+          <w:szCs w:val="19"/>
+          <w:highlight w:val="white"/>
+        </w:rPr>
+        <w:t>Html.Terratype</w:t>
+      </w:r>
+      <w:proofErr w:type="spellEnd"/>
+      <w:r>
+        <w:rPr>
+          <w:rFonts w:ascii="Consolas" w:hAnsi="Consolas" w:cs="Consolas"/>
+          <w:color w:val="000000"/>
+          <w:sz w:val="19"/>
+          <w:szCs w:val="19"/>
+        </w:rPr>
         <w:t>(</w:t>
       </w:r>
-      <w:r>
-        <w:rPr>
-          <w:rFonts w:ascii="Consolas" w:hAnsi="Consolas" w:cs="Consolas"/>
-          <w:color w:val="A31515"/>
-          <w:sz w:val="19"/>
-          <w:szCs w:val="19"/>
-          <w:highlight w:val="white"/>
-        </w:rPr>
-        <w:t>"</w:t>
-      </w:r>
-      <w:proofErr w:type="spellStart"/>
-      <w:r>
-        <w:rPr>
-          <w:rFonts w:ascii="Consolas" w:hAnsi="Consolas" w:cs="Consolas"/>
-          <w:color w:val="A31515"/>
-          <w:sz w:val="19"/>
-          <w:szCs w:val="19"/>
-          <w:highlight w:val="white"/>
-        </w:rPr>
-        <w:t>mapAlias</w:t>
-      </w:r>
-      <w:proofErr w:type="spellEnd"/>
-      <w:r>
-        <w:rPr>
-          <w:rFonts w:ascii="Consolas" w:hAnsi="Consolas" w:cs="Consolas"/>
-          <w:color w:val="A31515"/>
-          <w:sz w:val="19"/>
-          <w:szCs w:val="19"/>
-          <w:highlight w:val="white"/>
-        </w:rPr>
-        <w:t>"</w:t>
-      </w:r>
-      <w:r>
-        <w:rPr>
-          <w:rFonts w:ascii="Consolas" w:hAnsi="Consolas" w:cs="Consolas"/>
-          <w:color w:val="000000"/>
-          <w:sz w:val="19"/>
-          <w:szCs w:val="19"/>
-          <w:highlight w:val="white"/>
-        </w:rPr>
-        <w:t>))</w:t>
-      </w:r>
-    </w:p>
-    <w:p>
-      <w:pPr>
-        <w:ind w:left="1440"/>
-      </w:pPr>
+      <w:proofErr w:type="gramEnd"/>
+      <w:r>
+        <w:rPr>
+          <w:rFonts w:ascii="Consolas" w:hAnsi="Consolas" w:cs="Consolas"/>
+          <w:color w:val="000000"/>
+          <w:sz w:val="19"/>
+          <w:szCs w:val="19"/>
+        </w:rPr>
+        <w:t xml:space="preserve">). </w:t>
+      </w:r>
+      <w:r>
+        <w:t xml:space="preserve">There is no restriction </w:t>
+      </w:r>
+      <w:r>
+        <w:t xml:space="preserve">to </w:t>
+      </w:r>
+      <w:r>
+        <w:t xml:space="preserve">what html or other razor commands that you place between the </w:t>
+      </w:r>
+      <w:r>
+        <w:rPr>
+          <w:rFonts w:ascii="Consolas" w:hAnsi="Consolas" w:cs="Consolas"/>
+          <w:color w:val="000000"/>
+          <w:sz w:val="19"/>
+          <w:szCs w:val="19"/>
+          <w:highlight w:val="yellow"/>
+        </w:rPr>
+        <w:t>&lt;</w:t>
+      </w:r>
       <w:proofErr w:type="gramStart"/>
       <w:r>
         <w:rPr>
@@ -7683,31 +7820,8 @@
           <w:szCs w:val="19"/>
           <w:highlight w:val="yellow"/>
         </w:rPr>
-        <w:t>@</w:t>
-      </w:r>
-      <w:proofErr w:type="spellStart"/>
-      <w:r>
-        <w:rPr>
-          <w:rFonts w:ascii="Consolas" w:hAnsi="Consolas" w:cs="Consolas"/>
-          <w:color w:val="000000"/>
-          <w:sz w:val="19"/>
-          <w:szCs w:val="19"/>
-          <w:highlight w:val="white"/>
-        </w:rPr>
-        <w:t>Html.Terratype</w:t>
-      </w:r>
-      <w:proofErr w:type="spellEnd"/>
-      <w:r>
-        <w:rPr>
-          <w:rFonts w:ascii="Consolas" w:hAnsi="Consolas" w:cs="Consolas"/>
-          <w:color w:val="000000"/>
-          <w:sz w:val="19"/>
-          <w:szCs w:val="19"/>
-          <w:highlight w:val="white"/>
-        </w:rPr>
-        <w:t>(</w:t>
-      </w:r>
-      <w:proofErr w:type="spellStart"/>
+        <w:t>text</w:t>
+      </w:r>
       <w:proofErr w:type="gramEnd"/>
       <w:r>
         <w:rPr>
@@ -7715,203 +7829,13 @@
           <w:color w:val="000000"/>
           <w:sz w:val="19"/>
           <w:szCs w:val="19"/>
-          <w:highlight w:val="white"/>
-        </w:rPr>
-        <w:t>Model.Content.GetProperty</w:t>
-      </w:r>
-      <w:proofErr w:type="spellEnd"/>
-      <w:r>
-        <w:rPr>
-          <w:rFonts w:ascii="Consolas" w:hAnsi="Consolas" w:cs="Consolas"/>
-          <w:color w:val="000000"/>
-          <w:sz w:val="19"/>
-          <w:szCs w:val="19"/>
-          <w:highlight w:val="white"/>
-        </w:rPr>
-        <w:t>(</w:t>
-      </w:r>
-      <w:r>
-        <w:rPr>
-          <w:rFonts w:ascii="Consolas" w:hAnsi="Consolas" w:cs="Consolas"/>
-          <w:color w:val="A31515"/>
-          <w:sz w:val="19"/>
-          <w:szCs w:val="19"/>
-          <w:highlight w:val="white"/>
-        </w:rPr>
-        <w:t>"</w:t>
-      </w:r>
-      <w:proofErr w:type="spellStart"/>
-      <w:r>
-        <w:rPr>
-          <w:rFonts w:ascii="Consolas" w:hAnsi="Consolas" w:cs="Consolas"/>
-          <w:color w:val="A31515"/>
-          <w:sz w:val="19"/>
-          <w:szCs w:val="19"/>
-          <w:highlight w:val="white"/>
-        </w:rPr>
-        <w:t>mapAlias</w:t>
-      </w:r>
-      <w:proofErr w:type="spellEnd"/>
-      <w:r>
-        <w:rPr>
-          <w:rFonts w:ascii="Consolas" w:hAnsi="Consolas" w:cs="Consolas"/>
-          <w:color w:val="A31515"/>
-          <w:sz w:val="19"/>
-          <w:szCs w:val="19"/>
-          <w:highlight w:val="white"/>
-        </w:rPr>
-        <w:t>"</w:t>
-      </w:r>
-      <w:r>
-        <w:rPr>
-          <w:rFonts w:ascii="Consolas" w:hAnsi="Consolas" w:cs="Consolas"/>
-          <w:color w:val="000000"/>
-          <w:sz w:val="19"/>
-          <w:szCs w:val="19"/>
-          <w:highlight w:val="white"/>
-        </w:rPr>
-        <w:t>).Value)</w:t>
-      </w:r>
-    </w:p>
-    <w:p>
-      <w:pPr>
-        <w:ind w:left="1440"/>
-      </w:pPr>
-      <w:r>
-        <w:br/>
-        <w:t>Strongly Type: If you are using Strongly Type</w:t>
-      </w:r>
-      <w:r>
-        <w:t xml:space="preserve"> classes</w:t>
-      </w:r>
-      <w:r>
-        <w:t xml:space="preserve"> in your razor templates, usually denoted by </w:t>
-      </w:r>
-    </w:p>
-    <w:p>
-      <w:pPr>
-        <w:ind w:left="1440"/>
-      </w:pPr>
-      <w:r>
-        <w:rPr>
-          <w:rFonts w:ascii="Consolas" w:hAnsi="Consolas" w:cs="Consolas"/>
-          <w:color w:val="000000"/>
-          <w:sz w:val="19"/>
-          <w:szCs w:val="19"/>
           <w:highlight w:val="yellow"/>
         </w:rPr>
-        <w:t xml:space="preserve">@inherits </w:t>
-      </w:r>
-      <w:proofErr w:type="spellStart"/>
-      <w:r>
-        <w:rPr>
-          <w:rFonts w:ascii="Consolas" w:hAnsi="Consolas" w:cs="Consolas"/>
-          <w:color w:val="000000"/>
-          <w:sz w:val="19"/>
-          <w:szCs w:val="19"/>
-          <w:highlight w:val="white"/>
-        </w:rPr>
-        <w:t>Umbraco.Web.Mvc.</w:t>
-      </w:r>
-      <w:r>
-        <w:rPr>
-          <w:rFonts w:ascii="Consolas" w:hAnsi="Consolas" w:cs="Consolas"/>
-          <w:color w:val="2B91AF"/>
-          <w:sz w:val="19"/>
-          <w:szCs w:val="19"/>
-          <w:highlight w:val="white"/>
-        </w:rPr>
-        <w:t>UmbracoTemplatePage</w:t>
-      </w:r>
-      <w:proofErr w:type="spellEnd"/>
-      <w:r>
-        <w:rPr>
-          <w:rFonts w:ascii="Consolas" w:hAnsi="Consolas" w:cs="Consolas"/>
-          <w:color w:val="2B91AF"/>
-          <w:sz w:val="19"/>
-          <w:szCs w:val="19"/>
-        </w:rPr>
-        <w:t>&lt;</w:t>
-      </w:r>
-      <w:proofErr w:type="spellStart"/>
-      <w:r>
-        <w:rPr>
-          <w:rFonts w:ascii="Consolas" w:hAnsi="Consolas" w:cs="Consolas"/>
-          <w:color w:val="2B91AF"/>
-          <w:sz w:val="19"/>
-          <w:szCs w:val="19"/>
-        </w:rPr>
-        <w:t>MyDocTypeAlias</w:t>
-      </w:r>
-      <w:proofErr w:type="spellEnd"/>
-      <w:r>
-        <w:rPr>
-          <w:rFonts w:ascii="Consolas" w:hAnsi="Consolas" w:cs="Consolas"/>
-          <w:color w:val="2B91AF"/>
-          <w:sz w:val="19"/>
-          <w:szCs w:val="19"/>
-        </w:rPr>
         <w:t>&gt;</w:t>
       </w:r>
-    </w:p>
-    <w:p>
-      <w:pPr>
-        <w:ind w:left="1440"/>
-      </w:pPr>
-      <w:r>
-        <w:t xml:space="preserve">At the top of the Razor page, </w:t>
-      </w:r>
-      <w:r>
-        <w:t>please note ‘</w:t>
-      </w:r>
-      <w:proofErr w:type="spellStart"/>
-      <w:r>
-        <w:t>MyDocTypeAlias</w:t>
-      </w:r>
-      <w:proofErr w:type="spellEnd"/>
-      <w:r>
-        <w:t>’ should actually be the alias of the document type you have that is containing the Terratype property.</w:t>
-      </w:r>
-    </w:p>
-    <w:p>
-      <w:pPr>
-        <w:ind w:left="1440"/>
-      </w:pPr>
-      <w:r>
-        <w:t xml:space="preserve">Then you should already have a strongly typed property of type </w:t>
-      </w:r>
-      <w:proofErr w:type="spellStart"/>
-      <w:r>
-        <w:t>Terratype.Models.Model</w:t>
-      </w:r>
-      <w:proofErr w:type="spellEnd"/>
-      <w:r>
-        <w:t xml:space="preserve"> in your </w:t>
-      </w:r>
-      <w:proofErr w:type="spellStart"/>
-      <w:r>
-        <w:rPr>
-          <w:rFonts w:ascii="Consolas" w:hAnsi="Consolas" w:cs="Consolas"/>
-          <w:color w:val="000000"/>
-          <w:sz w:val="19"/>
-          <w:szCs w:val="19"/>
-          <w:highlight w:val="white"/>
-        </w:rPr>
-        <w:t>Model.Content</w:t>
-      </w:r>
-      <w:proofErr w:type="spellEnd"/>
-      <w:r>
-        <w:t xml:space="preserve">, so </w:t>
-      </w:r>
-      <w:r>
-        <w:br/>
-      </w:r>
-    </w:p>
-    <w:p>
-      <w:pPr>
-        <w:ind w:left="1440"/>
-      </w:pPr>
-      <w:proofErr w:type="gramStart"/>
+      <w:r>
+        <w:t xml:space="preserve">, except other </w:t>
+      </w:r>
       <w:r>
         <w:rPr>
           <w:rFonts w:ascii="Consolas" w:hAnsi="Consolas" w:cs="Consolas"/>
@@ -7920,254 +7844,27 @@
           <w:szCs w:val="19"/>
           <w:highlight w:val="yellow"/>
         </w:rPr>
-        <w:t>@</w:t>
-      </w:r>
-      <w:proofErr w:type="spellStart"/>
-      <w:r>
-        <w:rPr>
-          <w:rFonts w:ascii="Consolas" w:hAnsi="Consolas" w:cs="Consolas"/>
-          <w:color w:val="000000"/>
-          <w:sz w:val="19"/>
-          <w:szCs w:val="19"/>
-          <w:highlight w:val="white"/>
-        </w:rPr>
-        <w:t>Html.Terratype</w:t>
-      </w:r>
-      <w:proofErr w:type="spellEnd"/>
-      <w:r>
-        <w:rPr>
-          <w:rFonts w:ascii="Consolas" w:hAnsi="Consolas" w:cs="Consolas"/>
-          <w:color w:val="000000"/>
-          <w:sz w:val="19"/>
-          <w:szCs w:val="19"/>
-          <w:highlight w:val="white"/>
-        </w:rPr>
-        <w:t>(</w:t>
-      </w:r>
-      <w:proofErr w:type="spellStart"/>
-      <w:proofErr w:type="gramEnd"/>
-      <w:r>
-        <w:rPr>
-          <w:rFonts w:ascii="Consolas" w:hAnsi="Consolas" w:cs="Consolas"/>
-          <w:color w:val="000000"/>
-          <w:sz w:val="19"/>
-          <w:szCs w:val="19"/>
-          <w:highlight w:val="white"/>
-        </w:rPr>
-        <w:t>Model.Content.MapAlias</w:t>
-      </w:r>
-      <w:proofErr w:type="spellEnd"/>
-      <w:r>
-        <w:rPr>
-          <w:rFonts w:ascii="Consolas" w:hAnsi="Consolas" w:cs="Consolas"/>
-          <w:color w:val="000000"/>
-          <w:sz w:val="19"/>
-          <w:szCs w:val="19"/>
-          <w:highlight w:val="white"/>
-        </w:rPr>
-        <w:t>)</w:t>
-      </w:r>
-      <w:r>
-        <w:br/>
-      </w:r>
-    </w:p>
-    <w:p>
-      <w:pPr>
-        <w:ind w:left="1440"/>
-      </w:pPr>
-      <w:proofErr w:type="gramStart"/>
+        <w:t>&lt;text&gt;</w:t>
+      </w:r>
+      <w:r>
+        <w:t xml:space="preserve"> </w:t>
+      </w:r>
+      <w:r>
+        <w:t>commands.</w:t>
+      </w:r>
+      <w:r>
+        <w:t xml:space="preserve"> If no Razor and/or Html code is present then </w:t>
+      </w:r>
+      <w:r>
+        <w:t>any label created or edited by the content editor will be used, if this option has been enabled for this map</w:t>
+      </w:r>
+      <w:r>
+        <w:t>.</w:t>
+      </w:r>
+    </w:p>
+    <w:p>
       <w:r>
         <w:lastRenderedPageBreak/>
-        <w:t>will</w:t>
-      </w:r>
-      <w:proofErr w:type="gramEnd"/>
-      <w:r>
-        <w:t xml:space="preserve"> work.</w:t>
-      </w:r>
-    </w:p>
-    <w:p>
-      <w:pPr>
-        <w:ind w:left="720"/>
-        <w:rPr>
-          <w:rFonts w:ascii="Consolas" w:hAnsi="Consolas" w:cs="Consolas"/>
-          <w:color w:val="000000"/>
-          <w:sz w:val="19"/>
-          <w:szCs w:val="19"/>
-        </w:rPr>
-      </w:pPr>
-      <w:r>
-        <w:rPr>
-          <w:color w:val="833C0B" w:themeColor="accent2" w:themeShade="80"/>
-        </w:rPr>
-        <w:t xml:space="preserve">Label: </w:t>
-      </w:r>
-      <w:r>
-        <w:t xml:space="preserve">Razor code and/or Html code that is displayed if the user clicks this icon. This has to be wrapped in </w:t>
-      </w:r>
-      <w:r>
-        <w:rPr>
-          <w:rFonts w:ascii="Consolas" w:hAnsi="Consolas" w:cs="Consolas"/>
-          <w:color w:val="000000"/>
-          <w:sz w:val="19"/>
-          <w:szCs w:val="19"/>
-          <w:highlight w:val="yellow"/>
-        </w:rPr>
-        <w:t>@&lt;text&gt;</w:t>
-      </w:r>
-      <w:r>
-        <w:rPr>
-          <w:rFonts w:ascii="Consolas" w:hAnsi="Consolas" w:cs="Consolas"/>
-          <w:color w:val="000000"/>
-          <w:sz w:val="19"/>
-          <w:szCs w:val="19"/>
-        </w:rPr>
-        <w:t xml:space="preserve">   </w:t>
-      </w:r>
-      <w:r>
-        <w:rPr>
-          <w:rFonts w:ascii="Consolas" w:hAnsi="Consolas" w:cs="Consolas"/>
-          <w:color w:val="000000"/>
-          <w:sz w:val="19"/>
-          <w:szCs w:val="19"/>
-          <w:highlight w:val="yellow"/>
-        </w:rPr>
-        <w:t>&lt;/text&gt;</w:t>
-      </w:r>
-      <w:r>
-        <w:rPr>
-          <w:rFonts w:ascii="Consolas" w:hAnsi="Consolas" w:cs="Consolas"/>
-          <w:color w:val="000000"/>
-          <w:sz w:val="19"/>
-          <w:szCs w:val="19"/>
-        </w:rPr>
-        <w:t xml:space="preserve"> </w:t>
-      </w:r>
-      <w:r>
-        <w:t>so that the razor engine knows this is html that you wish to embed as an argument to</w:t>
-      </w:r>
-      <w:r>
-        <w:rPr>
-          <w:rFonts w:ascii="Consolas" w:hAnsi="Consolas" w:cs="Consolas"/>
-          <w:color w:val="000000"/>
-          <w:sz w:val="19"/>
-          <w:szCs w:val="19"/>
-        </w:rPr>
-        <w:t xml:space="preserve"> </w:t>
-      </w:r>
-      <w:proofErr w:type="gramStart"/>
-      <w:r>
-        <w:rPr>
-          <w:rFonts w:ascii="Consolas" w:hAnsi="Consolas" w:cs="Consolas"/>
-          <w:color w:val="000000"/>
-          <w:sz w:val="19"/>
-          <w:szCs w:val="19"/>
-          <w:highlight w:val="yellow"/>
-        </w:rPr>
-        <w:t>@</w:t>
-      </w:r>
-      <w:proofErr w:type="spellStart"/>
-      <w:r>
-        <w:rPr>
-          <w:rFonts w:ascii="Consolas" w:hAnsi="Consolas" w:cs="Consolas"/>
-          <w:color w:val="000000"/>
-          <w:sz w:val="19"/>
-          <w:szCs w:val="19"/>
-          <w:highlight w:val="white"/>
-        </w:rPr>
-        <w:t>Html.Terratype</w:t>
-      </w:r>
-      <w:proofErr w:type="spellEnd"/>
-      <w:r>
-        <w:rPr>
-          <w:rFonts w:ascii="Consolas" w:hAnsi="Consolas" w:cs="Consolas"/>
-          <w:color w:val="000000"/>
-          <w:sz w:val="19"/>
-          <w:szCs w:val="19"/>
-        </w:rPr>
-        <w:t>(</w:t>
-      </w:r>
-      <w:proofErr w:type="gramEnd"/>
-      <w:r>
-        <w:rPr>
-          <w:rFonts w:ascii="Consolas" w:hAnsi="Consolas" w:cs="Consolas"/>
-          <w:color w:val="000000"/>
-          <w:sz w:val="19"/>
-          <w:szCs w:val="19"/>
-        </w:rPr>
-        <w:t xml:space="preserve">). </w:t>
-      </w:r>
-      <w:r>
-        <w:t xml:space="preserve">There is no restriction </w:t>
-      </w:r>
-      <w:r>
-        <w:t xml:space="preserve">to </w:t>
-      </w:r>
-      <w:r>
-        <w:t xml:space="preserve">what html or other razor commands that you place between the </w:t>
-      </w:r>
-      <w:r>
-        <w:rPr>
-          <w:rFonts w:ascii="Consolas" w:hAnsi="Consolas" w:cs="Consolas"/>
-          <w:color w:val="000000"/>
-          <w:sz w:val="19"/>
-          <w:szCs w:val="19"/>
-          <w:highlight w:val="yellow"/>
-        </w:rPr>
-        <w:t>&lt;</w:t>
-      </w:r>
-      <w:proofErr w:type="gramStart"/>
-      <w:r>
-        <w:rPr>
-          <w:rFonts w:ascii="Consolas" w:hAnsi="Consolas" w:cs="Consolas"/>
-          <w:color w:val="000000"/>
-          <w:sz w:val="19"/>
-          <w:szCs w:val="19"/>
-          <w:highlight w:val="yellow"/>
-        </w:rPr>
-        <w:t>text</w:t>
-      </w:r>
-      <w:proofErr w:type="gramEnd"/>
-      <w:r>
-        <w:rPr>
-          <w:rFonts w:ascii="Consolas" w:hAnsi="Consolas" w:cs="Consolas"/>
-          <w:color w:val="000000"/>
-          <w:sz w:val="19"/>
-          <w:szCs w:val="19"/>
-          <w:highlight w:val="yellow"/>
-        </w:rPr>
-        <w:t>&gt;</w:t>
-      </w:r>
-      <w:r>
-        <w:t xml:space="preserve">, except other </w:t>
-      </w:r>
-      <w:r>
-        <w:rPr>
-          <w:rFonts w:ascii="Consolas" w:hAnsi="Consolas" w:cs="Consolas"/>
-          <w:color w:val="000000"/>
-          <w:sz w:val="19"/>
-          <w:szCs w:val="19"/>
-          <w:highlight w:val="yellow"/>
-        </w:rPr>
-        <w:t>&lt;text&gt;</w:t>
-      </w:r>
-      <w:r>
-        <w:t xml:space="preserve"> </w:t>
-      </w:r>
-      <w:r>
-        <w:t>commands.</w:t>
-      </w:r>
-      <w:r>
-        <w:t xml:space="preserve"> If no Razor and/or Html code is present then </w:t>
-      </w:r>
-      <w:r>
-        <w:t>any label created or edited by the content editor will be used, if this option has been enabled for this map</w:t>
-      </w:r>
-      <w:r>
-        <w:t>.</w:t>
-      </w:r>
-    </w:p>
-    <w:p>
-      <w:r>
         <w:br/>
       </w:r>
       <w:r>

</xml_diff>